<commit_message>
case 3 ERD && mapping
</commit_message>
<xml_diff>
--- a/Task session 1&2/Task one.docx
+++ b/Task session 1&2/Task one.docx
@@ -71,14 +71,7 @@
           <w:sz w:val="36"/>
           <w:szCs w:val="36"/>
         </w:rPr>
-        <w:t>A</w:t>
-      </w:r>
-      <w:r>
-        <w:rPr>
-          <w:sz w:val="36"/>
-          <w:szCs w:val="36"/>
-        </w:rPr>
-        <w:t>rtist</w:t>
+        <w:t>Artist</w:t>
       </w:r>
       <w:r>
         <w:rPr>
@@ -165,14 +158,7 @@
           <w:sz w:val="36"/>
           <w:szCs w:val="36"/>
         </w:rPr>
-        <w:t>A</w:t>
-      </w:r>
-      <w:r>
-        <w:rPr>
-          <w:sz w:val="36"/>
-          <w:szCs w:val="36"/>
-        </w:rPr>
-        <w:t>rtwork</w:t>
+        <w:t>Artwork</w:t>
       </w:r>
       <w:r>
         <w:rPr>
@@ -265,35 +251,14 @@
           <w:sz w:val="36"/>
           <w:szCs w:val="36"/>
         </w:rPr>
-        <w:t>G</w:t>
-      </w:r>
-      <w:r>
-        <w:rPr>
-          <w:sz w:val="36"/>
-          <w:szCs w:val="36"/>
-        </w:rPr>
-        <w:t>roup</w:t>
-      </w:r>
-      <w:r>
-        <w:rPr>
-          <w:sz w:val="36"/>
-          <w:szCs w:val="36"/>
-        </w:rPr>
-        <w:t xml:space="preserve"> (</w:t>
-      </w:r>
-      <w:r>
-        <w:rPr>
-          <w:sz w:val="36"/>
-          <w:szCs w:val="36"/>
-        </w:rPr>
-        <w:t>Name (PK)</w:t>
-      </w:r>
-      <w:r>
-        <w:rPr>
-          <w:sz w:val="36"/>
-          <w:szCs w:val="36"/>
-        </w:rPr>
-        <w:t>)</w:t>
+        <w:t>Group</w:t>
+      </w:r>
+      <w:r>
+        <w:rPr>
+          <w:sz w:val="36"/>
+          <w:szCs w:val="36"/>
+        </w:rPr>
+        <w:t xml:space="preserve"> (Name (PK))</w:t>
       </w:r>
     </w:p>
     <w:p>
@@ -336,14 +301,7 @@
           <w:sz w:val="36"/>
           <w:szCs w:val="36"/>
         </w:rPr>
-        <w:t>Name (PK)</w:t>
-      </w:r>
-      <w:r>
-        <w:rPr>
-          <w:sz w:val="36"/>
-          <w:szCs w:val="36"/>
-        </w:rPr>
-        <w:t>, address, money spent</w:t>
+        <w:t>Name (PK), address, money spent</w:t>
       </w:r>
       <w:r>
         <w:rPr>
@@ -609,21 +567,7 @@
           <w:sz w:val="36"/>
           <w:szCs w:val="36"/>
         </w:rPr>
-        <w:t xml:space="preserve">Customer – tend to like – </w:t>
-      </w:r>
-      <w:r>
-        <w:rPr>
-          <w:sz w:val="36"/>
-          <w:szCs w:val="36"/>
-        </w:rPr>
-        <w:t>Artist</w:t>
-      </w:r>
-      <w:r>
-        <w:rPr>
-          <w:sz w:val="36"/>
-          <w:szCs w:val="36"/>
-        </w:rPr>
-        <w:t xml:space="preserve"> (</w:t>
+        <w:t>Customer – tend to like – Artist (</w:t>
       </w:r>
       <w:r>
         <w:rPr>
@@ -2434,14 +2378,7 @@
                 <w:sz w:val="36"/>
                 <w:szCs w:val="36"/>
               </w:rPr>
-              <w:t>Artist</w:t>
-            </w:r>
-            <w:r>
-              <w:rPr>
-                <w:sz w:val="36"/>
-                <w:szCs w:val="36"/>
-              </w:rPr>
-              <w:t xml:space="preserve"> Name</w:t>
+              <w:t>Artist Name</w:t>
             </w:r>
           </w:p>
         </w:tc>
@@ -2534,14 +2471,7 @@
           <w:sz w:val="36"/>
           <w:szCs w:val="36"/>
         </w:rPr>
-        <w:t>A</w:t>
-      </w:r>
-      <w:r>
-        <w:rPr>
-          <w:sz w:val="36"/>
-          <w:szCs w:val="36"/>
-        </w:rPr>
-        <w:t>irline</w:t>
+        <w:t>Airline</w:t>
       </w:r>
       <w:r>
         <w:rPr>
@@ -2824,14 +2754,7 @@
           <w:sz w:val="36"/>
           <w:szCs w:val="36"/>
         </w:rPr>
-        <w:t>A</w:t>
-      </w:r>
-      <w:r>
-        <w:rPr>
-          <w:sz w:val="36"/>
-          <w:szCs w:val="36"/>
-        </w:rPr>
-        <w:t>ircraft</w:t>
+        <w:t>Aircraft</w:t>
       </w:r>
       <w:r>
         <w:rPr>
@@ -2904,14 +2827,7 @@
           <w:sz w:val="36"/>
           <w:szCs w:val="36"/>
         </w:rPr>
-        <w:t>R</w:t>
-      </w:r>
-      <w:r>
-        <w:rPr>
-          <w:sz w:val="36"/>
-          <w:szCs w:val="36"/>
-        </w:rPr>
-        <w:t>oute</w:t>
+        <w:t>Route</w:t>
       </w:r>
       <w:r>
         <w:rPr>
@@ -3021,14 +2937,7 @@
           <w:sz w:val="36"/>
           <w:szCs w:val="36"/>
         </w:rPr>
-        <w:t>T</w:t>
-      </w:r>
-      <w:r>
-        <w:rPr>
-          <w:sz w:val="36"/>
-          <w:szCs w:val="36"/>
-        </w:rPr>
-        <w:t>ransaction</w:t>
+        <w:t>Transaction</w:t>
       </w:r>
       <w:r>
         <w:rPr>
@@ -3375,25 +3284,7 @@
           <w:sz w:val="40"/>
           <w:szCs w:val="40"/>
         </w:rPr>
-        <w:t xml:space="preserve">– assigned to – </w:t>
-      </w:r>
-      <w:r>
-        <w:rPr>
-          <w:b/>
-          <w:bCs/>
-          <w:sz w:val="40"/>
-          <w:szCs w:val="40"/>
-        </w:rPr>
-        <w:t>Route</w:t>
-      </w:r>
-      <w:r>
-        <w:rPr>
-          <w:b/>
-          <w:bCs/>
-          <w:sz w:val="40"/>
-          <w:szCs w:val="40"/>
-        </w:rPr>
-        <w:t xml:space="preserve"> </w:t>
+        <w:t xml:space="preserve">– assigned to – Route </w:t>
       </w:r>
       <w:r>
         <w:rPr>
@@ -5720,7 +5611,7 @@
         <mc:AlternateContent>
           <mc:Choice Requires="wps">
             <w:drawing>
-              <wp:anchor distT="45720" distB="45720" distL="114300" distR="114300" simplePos="0" relativeHeight="251701248" behindDoc="0" locked="0" layoutInCell="1" allowOverlap="1" wp14:anchorId="3AE96DAE" wp14:editId="3DB615A5">
+              <wp:anchor distT="45720" distB="45720" distL="114300" distR="114300" simplePos="0" relativeHeight="251701248" behindDoc="0" locked="0" layoutInCell="1" allowOverlap="1" wp14:anchorId="3AE96DAE" wp14:editId="11369632">
                 <wp:simplePos x="0" y="0"/>
                 <wp:positionH relativeFrom="column">
                   <wp:posOffset>-66128</wp:posOffset>
@@ -6289,18 +6180,2535 @@
       </w:pPr>
     </w:p>
     <w:p/>
+    <w:tbl>
+      <w:tblPr>
+        <w:tblStyle w:val="TableGrid"/>
+        <w:tblpPr w:leftFromText="180" w:rightFromText="180" w:vertAnchor="text" w:horzAnchor="page" w:tblpX="12984" w:tblpY="-32"/>
+        <w:tblW w:w="0" w:type="auto"/>
+        <w:tblLook w:val="04A0" w:firstRow="1" w:lastRow="0" w:firstColumn="1" w:lastColumn="0" w:noHBand="0" w:noVBand="1"/>
+      </w:tblPr>
+      <w:tblGrid>
+        <w:gridCol w:w="685"/>
+        <w:gridCol w:w="1241"/>
+      </w:tblGrid>
+      <w:tr>
+        <w:tc>
+          <w:tcPr>
+            <w:tcW w:w="685" w:type="dxa"/>
+          </w:tcPr>
+          <w:p>
+            <w:pPr>
+              <w:tabs>
+                <w:tab w:val="left" w:pos="13371"/>
+              </w:tabs>
+              <w:bidi w:val="0"/>
+              <w:jc w:val="left"/>
+              <w:rPr>
+                <w:b/>
+                <w:bCs/>
+                <w:color w:val="000000" w:themeColor="text1"/>
+                <w:sz w:val="36"/>
+                <w:szCs w:val="36"/>
+                <w:u w:val="single"/>
+              </w:rPr>
+            </w:pPr>
+            <w:r>
+              <w:rPr>
+                <w:b/>
+                <w:bCs/>
+                <w:color w:val="000000" w:themeColor="text1"/>
+                <w:sz w:val="36"/>
+                <w:szCs w:val="36"/>
+                <w:u w:val="single"/>
+              </w:rPr>
+              <w:lastRenderedPageBreak/>
+              <w:t>Id</w:t>
+            </w:r>
+          </w:p>
+        </w:tc>
+        <w:tc>
+          <w:tcPr>
+            <w:tcW w:w="1241" w:type="dxa"/>
+          </w:tcPr>
+          <w:p>
+            <w:pPr>
+              <w:tabs>
+                <w:tab w:val="left" w:pos="13371"/>
+              </w:tabs>
+              <w:bidi w:val="0"/>
+              <w:jc w:val="left"/>
+              <w:rPr>
+                <w:b/>
+                <w:bCs/>
+                <w:color w:val="EE0000"/>
+                <w:sz w:val="36"/>
+                <w:szCs w:val="36"/>
+              </w:rPr>
+            </w:pPr>
+            <w:r>
+              <w:rPr>
+                <w:b/>
+                <w:bCs/>
+                <w:color w:val="000000" w:themeColor="text1"/>
+                <w:sz w:val="36"/>
+                <w:szCs w:val="36"/>
+              </w:rPr>
+              <w:t>name</w:t>
+            </w:r>
+          </w:p>
+        </w:tc>
+      </w:tr>
+    </w:tbl>
     <w:p>
       <w:pPr>
-        <w:jc w:val="right"/>
-      </w:pPr>
+        <w:bidi w:val="0"/>
+        <w:jc w:val="left"/>
+        <w:rPr>
+          <w:b/>
+          <w:bCs/>
+          <w:sz w:val="36"/>
+          <w:szCs w:val="36"/>
+          <w:highlight w:val="yellow"/>
+        </w:rPr>
+      </w:pPr>
+      <w:r>
+        <w:rPr>
+          <w:noProof/>
+          <w:sz w:val="36"/>
+          <w:szCs w:val="36"/>
+        </w:rPr>
+        <w:t xml:space="preserve"> </w:t>
+      </w:r>
+      <w:r>
+        <w:rPr>
+          <w:noProof/>
+          <w:sz w:val="36"/>
+          <w:szCs w:val="36"/>
+        </w:rPr>
+        <mc:AlternateContent>
+          <mc:Choice Requires="wps">
+            <w:drawing>
+              <wp:anchor distT="45720" distB="45720" distL="114300" distR="114300" simplePos="0" relativeHeight="251720704" behindDoc="0" locked="0" layoutInCell="1" allowOverlap="1" wp14:anchorId="0DC5F980" wp14:editId="14122B0C">
+                <wp:simplePos x="0" y="0"/>
+                <wp:positionH relativeFrom="column">
+                  <wp:posOffset>7583714</wp:posOffset>
+                </wp:positionH>
+                <wp:positionV relativeFrom="paragraph">
+                  <wp:posOffset>-355600</wp:posOffset>
+                </wp:positionV>
+                <wp:extent cx="1537970" cy="301625"/>
+                <wp:effectExtent l="0" t="0" r="24130" b="22225"/>
+                <wp:wrapNone/>
+                <wp:docPr id="1144373049" name="Text Box 2"/>
+                <wp:cNvGraphicFramePr>
+                  <a:graphicFrameLocks xmlns:a="http://schemas.openxmlformats.org/drawingml/2006/main"/>
+                </wp:cNvGraphicFramePr>
+                <a:graphic xmlns:a="http://schemas.openxmlformats.org/drawingml/2006/main">
+                  <a:graphicData uri="http://schemas.microsoft.com/office/word/2010/wordprocessingShape">
+                    <wps:wsp>
+                      <wps:cNvSpPr txBox="1">
+                        <a:spLocks noChangeArrowheads="1"/>
+                      </wps:cNvSpPr>
+                      <wps:spPr bwMode="auto">
+                        <a:xfrm>
+                          <a:off x="0" y="0"/>
+                          <a:ext cx="1537970" cy="301625"/>
+                        </a:xfrm>
+                        <a:prstGeom prst="rect">
+                          <a:avLst/>
+                        </a:prstGeom>
+                        <a:solidFill>
+                          <a:schemeClr val="tx1"/>
+                        </a:solidFill>
+                        <a:ln w="9525">
+                          <a:solidFill>
+                            <a:srgbClr val="000000"/>
+                          </a:solidFill>
+                          <a:miter lim="800000"/>
+                          <a:headEnd/>
+                          <a:tailEnd/>
+                        </a:ln>
+                      </wps:spPr>
+                      <wps:txbx>
+                        <w:txbxContent>
+                          <w:p>
+                            <w:pPr>
+                              <w:rPr>
+                                <w:sz w:val="10"/>
+                                <w:szCs w:val="10"/>
+                              </w:rPr>
+                            </w:pPr>
+                            <w:r>
+                              <w:rPr>
+                                <w:sz w:val="28"/>
+                                <w:szCs w:val="28"/>
+                              </w:rPr>
+                              <w:t>Consultant</w:t>
+                            </w:r>
+                          </w:p>
+                        </w:txbxContent>
+                      </wps:txbx>
+                      <wps:bodyPr rot="0" vert="horz" wrap="square" lIns="91440" tIns="45720" rIns="91440" bIns="45720" anchor="t" anchorCtr="0">
+                        <a:noAutofit/>
+                      </wps:bodyPr>
+                    </wps:wsp>
+                  </a:graphicData>
+                </a:graphic>
+                <wp14:sizeRelH relativeFrom="margin">
+                  <wp14:pctWidth>0</wp14:pctWidth>
+                </wp14:sizeRelH>
+                <wp14:sizeRelV relativeFrom="margin">
+                  <wp14:pctHeight>0</wp14:pctHeight>
+                </wp14:sizeRelV>
+              </wp:anchor>
+            </w:drawing>
+          </mc:Choice>
+          <mc:Fallback>
+            <w:pict>
+              <v:shape w14:anchorId="0DC5F980" id="_x0000_s1043" type="#_x0000_t202" style="position:absolute;margin-left:597.15pt;margin-top:-28pt;width:121.1pt;height:23.75pt;z-index:251720704;visibility:visible;mso-wrap-style:square;mso-width-percent:0;mso-height-percent:0;mso-wrap-distance-left:9pt;mso-wrap-distance-top:3.6pt;mso-wrap-distance-right:9pt;mso-wrap-distance-bottom:3.6pt;mso-position-horizontal:absolute;mso-position-horizontal-relative:text;mso-position-vertical:absolute;mso-position-vertical-relative:text;mso-width-percent:0;mso-height-percent:0;mso-width-relative:margin;mso-height-relative:margin;v-text-anchor:top" o:gfxdata="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" fillcolor="black [3213]">
+                <v:textbox>
+                  <w:txbxContent>
+                    <w:p>
+                      <w:pPr>
+                        <w:rPr>
+                          <w:sz w:val="10"/>
+                          <w:szCs w:val="10"/>
+                        </w:rPr>
+                      </w:pPr>
+                      <w:r>
+                        <w:rPr>
+                          <w:sz w:val="28"/>
+                          <w:szCs w:val="28"/>
+                        </w:rPr>
+                        <w:t>Consultant</w:t>
+                      </w:r>
+                    </w:p>
+                  </w:txbxContent>
+                </v:textbox>
+              </v:shape>
+            </w:pict>
+          </mc:Fallback>
+        </mc:AlternateContent>
+      </w:r>
+      <w:r>
+        <w:rPr>
+          <w:noProof/>
+          <w:sz w:val="36"/>
+          <w:szCs w:val="36"/>
+        </w:rPr>
+        <w:t xml:space="preserve"> </w:t>
+      </w:r>
+      <w:r>
+        <w:rPr>
+          <w:b/>
+          <w:bCs/>
+          <w:sz w:val="36"/>
+          <w:szCs w:val="36"/>
+          <w:highlight w:val="yellow"/>
+        </w:rPr>
+        <w:t>Case 3</w:t>
+      </w:r>
     </w:p>
     <w:p>
       <w:pPr>
-        <w:jc w:val="right"/>
-      </w:pPr>
-      <w:r>
-        <w:br w:type="textWrapping" w:clear="all"/>
-      </w:r>
+        <w:tabs>
+          <w:tab w:val="left" w:pos="13371"/>
+        </w:tabs>
+        <w:bidi w:val="0"/>
+        <w:jc w:val="left"/>
+        <w:rPr>
+          <w:b/>
+          <w:bCs/>
+          <w:color w:val="EE0000"/>
+          <w:sz w:val="36"/>
+          <w:szCs w:val="36"/>
+        </w:rPr>
+      </w:pPr>
+      <w:r>
+        <w:rPr>
+          <w:noProof/>
+          <w:sz w:val="36"/>
+          <w:szCs w:val="36"/>
+        </w:rPr>
+        <mc:AlternateContent>
+          <mc:Choice Requires="wpi">
+            <w:drawing>
+              <wp:anchor distT="0" distB="0" distL="114300" distR="114300" simplePos="0" relativeHeight="251731968" behindDoc="0" locked="0" layoutInCell="1" allowOverlap="1" wp14:anchorId="43228150" wp14:editId="3C52B17E">
+                <wp:simplePos x="0" y="0"/>
+                <wp:positionH relativeFrom="column">
+                  <wp:posOffset>7933291</wp:posOffset>
+                </wp:positionH>
+                <wp:positionV relativeFrom="paragraph">
+                  <wp:posOffset>-150790</wp:posOffset>
+                </wp:positionV>
+                <wp:extent cx="4295520" cy="670680"/>
+                <wp:effectExtent l="57150" t="57150" r="48260" b="53340"/>
+                <wp:wrapNone/>
+                <wp:docPr id="1933060294" name="Ink 44"/>
+                <wp:cNvGraphicFramePr/>
+                <a:graphic xmlns:a="http://schemas.openxmlformats.org/drawingml/2006/main">
+                  <a:graphicData uri="http://schemas.microsoft.com/office/word/2010/wordprocessingInk">
+                    <w14:contentPart bwMode="auto" r:id="rId27">
+                      <w14:nvContentPartPr>
+                        <w14:cNvContentPartPr/>
+                      </w14:nvContentPartPr>
+                      <w14:xfrm>
+                        <a:off x="0" y="0"/>
+                        <a:ext cx="4295520" cy="670680"/>
+                      </w14:xfrm>
+                    </w14:contentPart>
+                  </a:graphicData>
+                </a:graphic>
+              </wp:anchor>
+            </w:drawing>
+          </mc:Choice>
+          <mc:Fallback>
+            <w:pict>
+              <v:shapetype w14:anchorId="008FC4DC" id="_x0000_t75" coordsize="21600,21600" o:spt="75" o:preferrelative="t" path="m@4@5l@4@11@9@11@9@5xe" filled="f" stroked="f">
+                <v:stroke joinstyle="miter"/>
+                <v:formulas>
+                  <v:f eqn="if lineDrawn pixelLineWidth 0"/>
+                  <v:f eqn="sum @0 1 0"/>
+                  <v:f eqn="sum 0 0 @1"/>
+                  <v:f eqn="prod @2 1 2"/>
+                  <v:f eqn="prod @3 21600 pixelWidth"/>
+                  <v:f eqn="prod @3 21600 pixelHeight"/>
+                  <v:f eqn="sum @0 0 1"/>
+                  <v:f eqn="prod @6 1 2"/>
+                  <v:f eqn="prod @7 21600 pixelWidth"/>
+                  <v:f eqn="sum @8 21600 0"/>
+                  <v:f eqn="prod @7 21600 pixelHeight"/>
+                  <v:f eqn="sum @10 21600 0"/>
+                </v:formulas>
+                <v:path o:extrusionok="f" gradientshapeok="t" o:connecttype="rect"/>
+                <o:lock v:ext="edit" aspectratio="t"/>
+              </v:shapetype>
+              <v:shape id="Ink 44" o:spid="_x0000_s1026" type="#_x0000_t75" style="position:absolute;margin-left:623.95pt;margin-top:-12.55pt;width:339.65pt;height:54.2pt;z-index:251731968;visibility:visible;mso-wrap-style:square;mso-wrap-distance-left:9pt;mso-wrap-distance-top:0;mso-wrap-distance-right:9pt;mso-wrap-distance-bottom:0;mso-position-horizontal:absolute;mso-position-horizontal-relative:text;mso-position-vertical:absolute;mso-position-vertical-relative:text" o:gfxdata="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">
+                <v:imagedata r:id="rId28" o:title=""/>
+              </v:shape>
+            </w:pict>
+          </mc:Fallback>
+        </mc:AlternateContent>
+      </w:r>
+      <w:r>
+        <w:rPr>
+          <w:noProof/>
+          <w:sz w:val="36"/>
+          <w:szCs w:val="36"/>
+        </w:rPr>
+        <mc:AlternateContent>
+          <mc:Choice Requires="wps">
+            <w:drawing>
+              <wp:anchor distT="45720" distB="45720" distL="114300" distR="114300" simplePos="0" relativeHeight="251722752" behindDoc="0" locked="0" layoutInCell="1" allowOverlap="1" wp14:anchorId="5AAC9605" wp14:editId="1D2437C9">
+                <wp:simplePos x="0" y="0"/>
+                <wp:positionH relativeFrom="column">
+                  <wp:posOffset>7656286</wp:posOffset>
+                </wp:positionH>
+                <wp:positionV relativeFrom="paragraph">
+                  <wp:posOffset>141696</wp:posOffset>
+                </wp:positionV>
+                <wp:extent cx="1364343" cy="362857"/>
+                <wp:effectExtent l="0" t="0" r="26670" b="18415"/>
+                <wp:wrapNone/>
+                <wp:docPr id="1406516281" name="Text Box 2"/>
+                <wp:cNvGraphicFramePr>
+                  <a:graphicFrameLocks xmlns:a="http://schemas.openxmlformats.org/drawingml/2006/main"/>
+                </wp:cNvGraphicFramePr>
+                <a:graphic xmlns:a="http://schemas.openxmlformats.org/drawingml/2006/main">
+                  <a:graphicData uri="http://schemas.microsoft.com/office/word/2010/wordprocessingShape">
+                    <wps:wsp>
+                      <wps:cNvSpPr txBox="1">
+                        <a:spLocks noChangeArrowheads="1"/>
+                      </wps:cNvSpPr>
+                      <wps:spPr bwMode="auto">
+                        <a:xfrm>
+                          <a:off x="0" y="0"/>
+                          <a:ext cx="1364343" cy="362857"/>
+                        </a:xfrm>
+                        <a:prstGeom prst="rect">
+                          <a:avLst/>
+                        </a:prstGeom>
+                        <a:solidFill>
+                          <a:schemeClr val="tx1"/>
+                        </a:solidFill>
+                        <a:ln w="9525">
+                          <a:solidFill>
+                            <a:srgbClr val="000000"/>
+                          </a:solidFill>
+                          <a:miter lim="800000"/>
+                          <a:headEnd/>
+                          <a:tailEnd/>
+                        </a:ln>
+                      </wps:spPr>
+                      <wps:txbx>
+                        <w:txbxContent>
+                          <w:p>
+                            <w:pPr>
+                              <w:rPr>
+                                <w:sz w:val="6"/>
+                                <w:szCs w:val="6"/>
+                              </w:rPr>
+                            </w:pPr>
+                            <w:r>
+                              <w:rPr>
+                                <w:rFonts w:ascii="LiberationSans" w:cs="LiberationSans"/>
+                                <w:sz w:val="32"/>
+                                <w:szCs w:val="32"/>
+                              </w:rPr>
+                              <w:t>Patient</w:t>
+                            </w:r>
+                          </w:p>
+                        </w:txbxContent>
+                      </wps:txbx>
+                      <wps:bodyPr rot="0" vert="horz" wrap="square" lIns="91440" tIns="45720" rIns="91440" bIns="45720" anchor="t" anchorCtr="0">
+                        <a:noAutofit/>
+                      </wps:bodyPr>
+                    </wps:wsp>
+                  </a:graphicData>
+                </a:graphic>
+                <wp14:sizeRelH relativeFrom="margin">
+                  <wp14:pctWidth>0</wp14:pctWidth>
+                </wp14:sizeRelH>
+                <wp14:sizeRelV relativeFrom="margin">
+                  <wp14:pctHeight>0</wp14:pctHeight>
+                </wp14:sizeRelV>
+              </wp:anchor>
+            </w:drawing>
+          </mc:Choice>
+          <mc:Fallback>
+            <w:pict>
+              <v:shape w14:anchorId="5AAC9605" id="_x0000_s1044" type="#_x0000_t202" style="position:absolute;margin-left:602.85pt;margin-top:11.15pt;width:107.45pt;height:28.55pt;z-index:251722752;visibility:visible;mso-wrap-style:square;mso-width-percent:0;mso-height-percent:0;mso-wrap-distance-left:9pt;mso-wrap-distance-top:3.6pt;mso-wrap-distance-right:9pt;mso-wrap-distance-bottom:3.6pt;mso-position-horizontal:absolute;mso-position-horizontal-relative:text;mso-position-vertical:absolute;mso-position-vertical-relative:text;mso-width-percent:0;mso-height-percent:0;mso-width-relative:margin;mso-height-relative:margin;v-text-anchor:top" o:gfxdata="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" fillcolor="black [3213]">
+                <v:textbox>
+                  <w:txbxContent>
+                    <w:p>
+                      <w:pPr>
+                        <w:rPr>
+                          <w:sz w:val="6"/>
+                          <w:szCs w:val="6"/>
+                        </w:rPr>
+                      </w:pPr>
+                      <w:r>
+                        <w:rPr>
+                          <w:rFonts w:ascii="LiberationSans" w:cs="LiberationSans"/>
+                          <w:sz w:val="32"/>
+                          <w:szCs w:val="32"/>
+                        </w:rPr>
+                        <w:t>Patient</w:t>
+                      </w:r>
+                    </w:p>
+                  </w:txbxContent>
+                </v:textbox>
+              </v:shape>
+            </w:pict>
+          </mc:Fallback>
+        </mc:AlternateContent>
+      </w:r>
+      <w:r>
+        <w:rPr>
+          <w:b/>
+          <w:bCs/>
+          <w:color w:val="EE0000"/>
+          <w:sz w:val="36"/>
+          <w:szCs w:val="36"/>
+        </w:rPr>
+        <w:t>Entities</w:t>
+      </w:r>
+      <w:r>
+        <w:rPr>
+          <w:b/>
+          <w:bCs/>
+          <w:color w:val="EE0000"/>
+          <w:sz w:val="36"/>
+          <w:szCs w:val="36"/>
+        </w:rPr>
+        <w:tab/>
+      </w:r>
+    </w:p>
+    <w:tbl>
+      <w:tblPr>
+        <w:tblStyle w:val="TableGrid"/>
+        <w:tblpPr w:leftFromText="180" w:rightFromText="180" w:vertAnchor="text" w:horzAnchor="page" w:tblpX="13144" w:tblpY="184"/>
+        <w:tblW w:w="0" w:type="auto"/>
+        <w:tblLook w:val="04A0" w:firstRow="1" w:lastRow="0" w:firstColumn="1" w:lastColumn="0" w:noHBand="0" w:noVBand="1"/>
+      </w:tblPr>
+      <w:tblGrid>
+        <w:gridCol w:w="685"/>
+        <w:gridCol w:w="1241"/>
+        <w:gridCol w:w="2216"/>
+        <w:gridCol w:w="2216"/>
+        <w:gridCol w:w="2216"/>
+      </w:tblGrid>
+      <w:tr>
+        <w:tc>
+          <w:tcPr>
+            <w:tcW w:w="685" w:type="dxa"/>
+          </w:tcPr>
+          <w:p>
+            <w:pPr>
+              <w:tabs>
+                <w:tab w:val="left" w:pos="13371"/>
+              </w:tabs>
+              <w:bidi w:val="0"/>
+              <w:jc w:val="left"/>
+              <w:rPr>
+                <w:b/>
+                <w:bCs/>
+                <w:color w:val="000000" w:themeColor="text1"/>
+                <w:sz w:val="36"/>
+                <w:szCs w:val="36"/>
+                <w:u w:val="single"/>
+              </w:rPr>
+            </w:pPr>
+            <w:r>
+              <w:rPr>
+                <w:b/>
+                <w:bCs/>
+                <w:color w:val="000000" w:themeColor="text1"/>
+                <w:sz w:val="36"/>
+                <w:szCs w:val="36"/>
+                <w:u w:val="single"/>
+              </w:rPr>
+              <w:t>Id</w:t>
+            </w:r>
+          </w:p>
+        </w:tc>
+        <w:tc>
+          <w:tcPr>
+            <w:tcW w:w="1241" w:type="dxa"/>
+          </w:tcPr>
+          <w:p>
+            <w:pPr>
+              <w:tabs>
+                <w:tab w:val="left" w:pos="13371"/>
+              </w:tabs>
+              <w:bidi w:val="0"/>
+              <w:jc w:val="left"/>
+              <w:rPr>
+                <w:b/>
+                <w:bCs/>
+                <w:color w:val="EE0000"/>
+                <w:sz w:val="36"/>
+                <w:szCs w:val="36"/>
+              </w:rPr>
+            </w:pPr>
+            <w:r>
+              <w:rPr>
+                <w:b/>
+                <w:bCs/>
+                <w:color w:val="000000" w:themeColor="text1"/>
+                <w:sz w:val="36"/>
+                <w:szCs w:val="36"/>
+              </w:rPr>
+              <w:t>name</w:t>
+            </w:r>
+          </w:p>
+        </w:tc>
+        <w:tc>
+          <w:tcPr>
+            <w:tcW w:w="2216" w:type="dxa"/>
+          </w:tcPr>
+          <w:p>
+            <w:pPr>
+              <w:tabs>
+                <w:tab w:val="left" w:pos="13371"/>
+              </w:tabs>
+              <w:bidi w:val="0"/>
+              <w:jc w:val="left"/>
+              <w:rPr>
+                <w:b/>
+                <w:bCs/>
+                <w:color w:val="000000" w:themeColor="text1"/>
+                <w:sz w:val="36"/>
+                <w:szCs w:val="36"/>
+              </w:rPr>
+            </w:pPr>
+            <w:r>
+              <w:rPr>
+                <w:b/>
+                <w:bCs/>
+                <w:color w:val="000000" w:themeColor="text1"/>
+                <w:sz w:val="36"/>
+                <w:szCs w:val="36"/>
+              </w:rPr>
+              <w:t>Data of birth</w:t>
+            </w:r>
+          </w:p>
+        </w:tc>
+        <w:tc>
+          <w:tcPr>
+            <w:tcW w:w="2216" w:type="dxa"/>
+          </w:tcPr>
+          <w:p>
+            <w:pPr>
+              <w:tabs>
+                <w:tab w:val="left" w:pos="13371"/>
+              </w:tabs>
+              <w:bidi w:val="0"/>
+              <w:jc w:val="left"/>
+              <w:rPr>
+                <w:b/>
+                <w:bCs/>
+                <w:color w:val="000000" w:themeColor="text1"/>
+                <w:sz w:val="36"/>
+                <w:szCs w:val="36"/>
+              </w:rPr>
+            </w:pPr>
+            <w:r>
+              <w:rPr>
+                <w:b/>
+                <w:bCs/>
+                <w:color w:val="000000" w:themeColor="text1"/>
+                <w:sz w:val="36"/>
+                <w:szCs w:val="36"/>
+              </w:rPr>
+              <w:t>Ward id</w:t>
+            </w:r>
+          </w:p>
+        </w:tc>
+        <w:tc>
+          <w:tcPr>
+            <w:tcW w:w="2216" w:type="dxa"/>
+          </w:tcPr>
+          <w:p>
+            <w:pPr>
+              <w:tabs>
+                <w:tab w:val="left" w:pos="13371"/>
+              </w:tabs>
+              <w:bidi w:val="0"/>
+              <w:jc w:val="left"/>
+              <w:rPr>
+                <w:b/>
+                <w:bCs/>
+                <w:color w:val="000000" w:themeColor="text1"/>
+                <w:sz w:val="36"/>
+                <w:szCs w:val="36"/>
+              </w:rPr>
+            </w:pPr>
+            <w:r>
+              <w:rPr>
+                <w:b/>
+                <w:bCs/>
+                <w:color w:val="000000" w:themeColor="text1"/>
+                <w:sz w:val="36"/>
+                <w:szCs w:val="36"/>
+              </w:rPr>
+              <w:t xml:space="preserve">Consultant id </w:t>
+            </w:r>
+          </w:p>
+        </w:tc>
+      </w:tr>
+    </w:tbl>
+    <w:p>
+      <w:pPr>
+        <w:pStyle w:val="ListParagraph"/>
+        <w:numPr>
+          <w:ilvl w:val="0"/>
+          <w:numId w:val="4"/>
+        </w:numPr>
+        <w:bidi w:val="0"/>
+        <w:jc w:val="left"/>
+        <w:rPr>
+          <w:sz w:val="36"/>
+          <w:szCs w:val="36"/>
+        </w:rPr>
+      </w:pPr>
+      <w:r>
+        <w:rPr>
+          <w:sz w:val="36"/>
+          <w:szCs w:val="36"/>
+        </w:rPr>
+        <w:t>W</w:t>
+      </w:r>
+      <w:r>
+        <w:rPr>
+          <w:sz w:val="36"/>
+          <w:szCs w:val="36"/>
+        </w:rPr>
+        <w:t>ard</w:t>
+      </w:r>
+      <w:r>
+        <w:rPr>
+          <w:sz w:val="36"/>
+          <w:szCs w:val="36"/>
+        </w:rPr>
+        <w:t xml:space="preserve"> (</w:t>
+      </w:r>
+      <w:proofErr w:type="spellStart"/>
+      <w:r>
+        <w:rPr>
+          <w:sz w:val="36"/>
+          <w:szCs w:val="36"/>
+        </w:rPr>
+        <w:t>ward_id</w:t>
+      </w:r>
+      <w:proofErr w:type="spellEnd"/>
+      <w:r>
+        <w:rPr>
+          <w:sz w:val="36"/>
+          <w:szCs w:val="36"/>
+        </w:rPr>
+        <w:t>, Name</w:t>
+      </w:r>
+      <w:r>
+        <w:rPr>
+          <w:sz w:val="36"/>
+          <w:szCs w:val="36"/>
+        </w:rPr>
+        <w:t>)</w:t>
+      </w:r>
+    </w:p>
+    <w:p>
+      <w:pPr>
+        <w:pStyle w:val="ListParagraph"/>
+        <w:numPr>
+          <w:ilvl w:val="0"/>
+          <w:numId w:val="4"/>
+        </w:numPr>
+        <w:bidi w:val="0"/>
+        <w:jc w:val="left"/>
+        <w:rPr>
+          <w:sz w:val="36"/>
+          <w:szCs w:val="36"/>
+        </w:rPr>
+      </w:pPr>
+      <w:r>
+        <w:rPr>
+          <w:noProof/>
+          <w:sz w:val="36"/>
+          <w:szCs w:val="36"/>
+        </w:rPr>
+        <mc:AlternateContent>
+          <mc:Choice Requires="wps">
+            <w:drawing>
+              <wp:anchor distT="45720" distB="45720" distL="114300" distR="114300" simplePos="0" relativeHeight="251724800" behindDoc="0" locked="0" layoutInCell="1" allowOverlap="1" wp14:anchorId="44183C46" wp14:editId="5E488FAC">
+                <wp:simplePos x="0" y="0"/>
+                <wp:positionH relativeFrom="column">
+                  <wp:posOffset>7663180</wp:posOffset>
+                </wp:positionH>
+                <wp:positionV relativeFrom="paragraph">
+                  <wp:posOffset>172266</wp:posOffset>
+                </wp:positionV>
+                <wp:extent cx="1364343" cy="362857"/>
+                <wp:effectExtent l="0" t="0" r="26670" b="18415"/>
+                <wp:wrapNone/>
+                <wp:docPr id="319192946" name="Text Box 2"/>
+                <wp:cNvGraphicFramePr>
+                  <a:graphicFrameLocks xmlns:a="http://schemas.openxmlformats.org/drawingml/2006/main"/>
+                </wp:cNvGraphicFramePr>
+                <a:graphic xmlns:a="http://schemas.openxmlformats.org/drawingml/2006/main">
+                  <a:graphicData uri="http://schemas.microsoft.com/office/word/2010/wordprocessingShape">
+                    <wps:wsp>
+                      <wps:cNvSpPr txBox="1">
+                        <a:spLocks noChangeArrowheads="1"/>
+                      </wps:cNvSpPr>
+                      <wps:spPr bwMode="auto">
+                        <a:xfrm>
+                          <a:off x="0" y="0"/>
+                          <a:ext cx="1364343" cy="362857"/>
+                        </a:xfrm>
+                        <a:prstGeom prst="rect">
+                          <a:avLst/>
+                        </a:prstGeom>
+                        <a:solidFill>
+                          <a:schemeClr val="tx1"/>
+                        </a:solidFill>
+                        <a:ln w="9525">
+                          <a:solidFill>
+                            <a:srgbClr val="000000"/>
+                          </a:solidFill>
+                          <a:miter lim="800000"/>
+                          <a:headEnd/>
+                          <a:tailEnd/>
+                        </a:ln>
+                      </wps:spPr>
+                      <wps:txbx>
+                        <w:txbxContent>
+                          <w:p>
+                            <w:pPr>
+                              <w:rPr>
+                                <w:sz w:val="6"/>
+                                <w:szCs w:val="6"/>
+                              </w:rPr>
+                            </w:pPr>
+                            <w:r>
+                              <w:rPr>
+                                <w:sz w:val="36"/>
+                                <w:szCs w:val="36"/>
+                              </w:rPr>
+                              <w:t>Ward</w:t>
+                            </w:r>
+                          </w:p>
+                        </w:txbxContent>
+                      </wps:txbx>
+                      <wps:bodyPr rot="0" vert="horz" wrap="square" lIns="91440" tIns="45720" rIns="91440" bIns="45720" anchor="t" anchorCtr="0">
+                        <a:noAutofit/>
+                      </wps:bodyPr>
+                    </wps:wsp>
+                  </a:graphicData>
+                </a:graphic>
+                <wp14:sizeRelH relativeFrom="margin">
+                  <wp14:pctWidth>0</wp14:pctWidth>
+                </wp14:sizeRelH>
+                <wp14:sizeRelV relativeFrom="margin">
+                  <wp14:pctHeight>0</wp14:pctHeight>
+                </wp14:sizeRelV>
+              </wp:anchor>
+            </w:drawing>
+          </mc:Choice>
+          <mc:Fallback>
+            <w:pict>
+              <v:shape w14:anchorId="44183C46" id="_x0000_s1045" type="#_x0000_t202" style="position:absolute;left:0;text-align:left;margin-left:603.4pt;margin-top:13.55pt;width:107.45pt;height:28.55pt;z-index:251724800;visibility:visible;mso-wrap-style:square;mso-width-percent:0;mso-height-percent:0;mso-wrap-distance-left:9pt;mso-wrap-distance-top:3.6pt;mso-wrap-distance-right:9pt;mso-wrap-distance-bottom:3.6pt;mso-position-horizontal:absolute;mso-position-horizontal-relative:text;mso-position-vertical:absolute;mso-position-vertical-relative:text;mso-width-percent:0;mso-height-percent:0;mso-width-relative:margin;mso-height-relative:margin;v-text-anchor:top" o:gfxdata="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" fillcolor="black [3213]">
+                <v:textbox>
+                  <w:txbxContent>
+                    <w:p>
+                      <w:pPr>
+                        <w:rPr>
+                          <w:sz w:val="6"/>
+                          <w:szCs w:val="6"/>
+                        </w:rPr>
+                      </w:pPr>
+                      <w:r>
+                        <w:rPr>
+                          <w:sz w:val="36"/>
+                          <w:szCs w:val="36"/>
+                        </w:rPr>
+                        <w:t>Ward</w:t>
+                      </w:r>
+                    </w:p>
+                  </w:txbxContent>
+                </v:textbox>
+              </v:shape>
+            </w:pict>
+          </mc:Fallback>
+        </mc:AlternateContent>
+      </w:r>
+      <w:r>
+        <w:rPr>
+          <w:rFonts w:ascii="LiberationSans" w:cs="LiberationSans"/>
+          <w:sz w:val="36"/>
+          <w:szCs w:val="36"/>
+        </w:rPr>
+        <w:t>Patient</w:t>
+      </w:r>
+      <w:r>
+        <w:rPr>
+          <w:rFonts w:ascii="LiberationSans" w:cs="LiberationSans"/>
+          <w:sz w:val="36"/>
+          <w:szCs w:val="36"/>
+        </w:rPr>
+        <w:t xml:space="preserve"> (</w:t>
+      </w:r>
+      <w:proofErr w:type="spellStart"/>
+      <w:r>
+        <w:rPr>
+          <w:rFonts w:ascii="LiberationSans" w:cs="LiberationSans"/>
+          <w:sz w:val="36"/>
+          <w:szCs w:val="36"/>
+        </w:rPr>
+        <w:t>Patient_id</w:t>
+      </w:r>
+      <w:proofErr w:type="spellEnd"/>
+      <w:r>
+        <w:rPr>
+          <w:rFonts w:ascii="LiberationSans" w:cs="LiberationSans"/>
+          <w:sz w:val="36"/>
+          <w:szCs w:val="36"/>
+        </w:rPr>
+        <w:t xml:space="preserve">, name, </w:t>
+      </w:r>
+      <w:proofErr w:type="spellStart"/>
+      <w:r>
+        <w:rPr>
+          <w:rFonts w:ascii="LiberationSans" w:cs="LiberationSans"/>
+          <w:sz w:val="36"/>
+          <w:szCs w:val="36"/>
+        </w:rPr>
+        <w:t>Date_Of_Birth</w:t>
+      </w:r>
+      <w:proofErr w:type="spellEnd"/>
+      <w:r>
+        <w:rPr>
+          <w:rFonts w:ascii="LiberationSans" w:cs="LiberationSans"/>
+          <w:sz w:val="36"/>
+          <w:szCs w:val="36"/>
+        </w:rPr>
+        <w:t>)</w:t>
+      </w:r>
+    </w:p>
+    <w:p>
+      <w:pPr>
+        <w:pStyle w:val="ListParagraph"/>
+        <w:numPr>
+          <w:ilvl w:val="0"/>
+          <w:numId w:val="4"/>
+        </w:numPr>
+        <w:bidi w:val="0"/>
+        <w:jc w:val="left"/>
+        <w:rPr>
+          <w:sz w:val="36"/>
+          <w:szCs w:val="36"/>
+        </w:rPr>
+      </w:pPr>
+      <w:r>
+        <w:rPr>
+          <w:noProof/>
+          <w:sz w:val="36"/>
+          <w:szCs w:val="36"/>
+        </w:rPr>
+        <mc:AlternateContent>
+          <mc:Choice Requires="wpi">
+            <w:drawing>
+              <wp:anchor distT="0" distB="0" distL="114300" distR="114300" simplePos="0" relativeHeight="251732992" behindDoc="0" locked="0" layoutInCell="1" allowOverlap="1" wp14:anchorId="4BB993FA" wp14:editId="1178C406">
+                <wp:simplePos x="0" y="0"/>
+                <wp:positionH relativeFrom="column">
+                  <wp:posOffset>8205091</wp:posOffset>
+                </wp:positionH>
+                <wp:positionV relativeFrom="paragraph">
+                  <wp:posOffset>-249955</wp:posOffset>
+                </wp:positionV>
+                <wp:extent cx="2819160" cy="959760"/>
+                <wp:effectExtent l="57150" t="57150" r="57785" b="50165"/>
+                <wp:wrapNone/>
+                <wp:docPr id="455630282" name="Ink 45"/>
+                <wp:cNvGraphicFramePr/>
+                <a:graphic xmlns:a="http://schemas.openxmlformats.org/drawingml/2006/main">
+                  <a:graphicData uri="http://schemas.microsoft.com/office/word/2010/wordprocessingInk">
+                    <w14:contentPart bwMode="auto" r:id="rId29">
+                      <w14:nvContentPartPr>
+                        <w14:cNvContentPartPr/>
+                      </w14:nvContentPartPr>
+                      <w14:xfrm>
+                        <a:off x="0" y="0"/>
+                        <a:ext cx="2819160" cy="959760"/>
+                      </w14:xfrm>
+                    </w14:contentPart>
+                  </a:graphicData>
+                </a:graphic>
+              </wp:anchor>
+            </w:drawing>
+          </mc:Choice>
+          <mc:Fallback>
+            <w:pict>
+              <v:shape w14:anchorId="757234DE" id="Ink 45" o:spid="_x0000_s1026" type="#_x0000_t75" style="position:absolute;margin-left:645.35pt;margin-top:-20.4pt;width:223.4pt;height:76.95pt;z-index:251732992;visibility:visible;mso-wrap-style:square;mso-wrap-distance-left:9pt;mso-wrap-distance-top:0;mso-wrap-distance-right:9pt;mso-wrap-distance-bottom:0;mso-position-horizontal:absolute;mso-position-horizontal-relative:text;mso-position-vertical:absolute;mso-position-vertical-relative:text" o:gfxdata="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">
+                <v:imagedata r:id="rId30" o:title=""/>
+              </v:shape>
+            </w:pict>
+          </mc:Fallback>
+        </mc:AlternateContent>
+      </w:r>
+      <w:r>
+        <w:rPr>
+          <w:sz w:val="36"/>
+          <w:szCs w:val="36"/>
+        </w:rPr>
+        <w:t>C</w:t>
+      </w:r>
+      <w:r>
+        <w:rPr>
+          <w:sz w:val="36"/>
+          <w:szCs w:val="36"/>
+        </w:rPr>
+        <w:t>onsultant</w:t>
+      </w:r>
+      <w:r>
+        <w:rPr>
+          <w:sz w:val="36"/>
+          <w:szCs w:val="36"/>
+        </w:rPr>
+        <w:t xml:space="preserve"> (</w:t>
+      </w:r>
+      <w:proofErr w:type="spellStart"/>
+      <w:r>
+        <w:rPr>
+          <w:sz w:val="36"/>
+          <w:szCs w:val="36"/>
+        </w:rPr>
+        <w:t>Consultant_id</w:t>
+      </w:r>
+      <w:proofErr w:type="spellEnd"/>
+      <w:r>
+        <w:rPr>
+          <w:sz w:val="36"/>
+          <w:szCs w:val="36"/>
+        </w:rPr>
+        <w:t>, Name</w:t>
+      </w:r>
+      <w:r>
+        <w:rPr>
+          <w:sz w:val="36"/>
+          <w:szCs w:val="36"/>
+        </w:rPr>
+        <w:t>)</w:t>
+      </w:r>
+    </w:p>
+    <w:tbl>
+      <w:tblPr>
+        <w:tblStyle w:val="TableGrid"/>
+        <w:tblpPr w:leftFromText="180" w:rightFromText="180" w:vertAnchor="text" w:horzAnchor="page" w:tblpX="13213" w:tblpY="-223"/>
+        <w:tblW w:w="0" w:type="auto"/>
+        <w:tblLook w:val="04A0" w:firstRow="1" w:lastRow="0" w:firstColumn="1" w:lastColumn="0" w:noHBand="0" w:noVBand="1"/>
+      </w:tblPr>
+      <w:tblGrid>
+        <w:gridCol w:w="685"/>
+        <w:gridCol w:w="1241"/>
+      </w:tblGrid>
+      <w:tr>
+        <w:tc>
+          <w:tcPr>
+            <w:tcW w:w="685" w:type="dxa"/>
+          </w:tcPr>
+          <w:p>
+            <w:pPr>
+              <w:tabs>
+                <w:tab w:val="left" w:pos="13371"/>
+              </w:tabs>
+              <w:bidi w:val="0"/>
+              <w:jc w:val="left"/>
+              <w:rPr>
+                <w:b/>
+                <w:bCs/>
+                <w:color w:val="000000" w:themeColor="text1"/>
+                <w:sz w:val="36"/>
+                <w:szCs w:val="36"/>
+                <w:u w:val="single"/>
+              </w:rPr>
+            </w:pPr>
+            <w:r>
+              <w:rPr>
+                <w:b/>
+                <w:bCs/>
+                <w:color w:val="000000" w:themeColor="text1"/>
+                <w:sz w:val="36"/>
+                <w:szCs w:val="36"/>
+                <w:u w:val="single"/>
+              </w:rPr>
+              <w:t>Id</w:t>
+            </w:r>
+          </w:p>
+        </w:tc>
+        <w:tc>
+          <w:tcPr>
+            <w:tcW w:w="1241" w:type="dxa"/>
+          </w:tcPr>
+          <w:p>
+            <w:pPr>
+              <w:tabs>
+                <w:tab w:val="left" w:pos="13371"/>
+              </w:tabs>
+              <w:bidi w:val="0"/>
+              <w:jc w:val="left"/>
+              <w:rPr>
+                <w:b/>
+                <w:bCs/>
+                <w:color w:val="EE0000"/>
+                <w:sz w:val="36"/>
+                <w:szCs w:val="36"/>
+              </w:rPr>
+            </w:pPr>
+            <w:r>
+              <w:rPr>
+                <w:b/>
+                <w:bCs/>
+                <w:color w:val="000000" w:themeColor="text1"/>
+                <w:sz w:val="36"/>
+                <w:szCs w:val="36"/>
+              </w:rPr>
+              <w:t>name</w:t>
+            </w:r>
+          </w:p>
+        </w:tc>
+      </w:tr>
+    </w:tbl>
+    <w:p>
+      <w:pPr>
+        <w:pStyle w:val="ListParagraph"/>
+        <w:numPr>
+          <w:ilvl w:val="0"/>
+          <w:numId w:val="4"/>
+        </w:numPr>
+        <w:bidi w:val="0"/>
+        <w:jc w:val="left"/>
+        <w:rPr>
+          <w:sz w:val="36"/>
+          <w:szCs w:val="36"/>
+        </w:rPr>
+      </w:pPr>
+      <w:r>
+        <w:rPr>
+          <w:noProof/>
+          <w:sz w:val="36"/>
+          <w:szCs w:val="36"/>
+        </w:rPr>
+        <mc:AlternateContent>
+          <mc:Choice Requires="wps">
+            <w:drawing>
+              <wp:anchor distT="45720" distB="45720" distL="114300" distR="114300" simplePos="0" relativeHeight="251726848" behindDoc="0" locked="0" layoutInCell="1" allowOverlap="1" wp14:anchorId="4D0DCD5C" wp14:editId="13B77EDF">
+                <wp:simplePos x="0" y="0"/>
+                <wp:positionH relativeFrom="column">
+                  <wp:posOffset>7655923</wp:posOffset>
+                </wp:positionH>
+                <wp:positionV relativeFrom="paragraph">
+                  <wp:posOffset>292916</wp:posOffset>
+                </wp:positionV>
+                <wp:extent cx="1364343" cy="362857"/>
+                <wp:effectExtent l="0" t="0" r="26670" b="18415"/>
+                <wp:wrapNone/>
+                <wp:docPr id="1645337776" name="Text Box 2"/>
+                <wp:cNvGraphicFramePr>
+                  <a:graphicFrameLocks xmlns:a="http://schemas.openxmlformats.org/drawingml/2006/main"/>
+                </wp:cNvGraphicFramePr>
+                <a:graphic xmlns:a="http://schemas.openxmlformats.org/drawingml/2006/main">
+                  <a:graphicData uri="http://schemas.microsoft.com/office/word/2010/wordprocessingShape">
+                    <wps:wsp>
+                      <wps:cNvSpPr txBox="1">
+                        <a:spLocks noChangeArrowheads="1"/>
+                      </wps:cNvSpPr>
+                      <wps:spPr bwMode="auto">
+                        <a:xfrm>
+                          <a:off x="0" y="0"/>
+                          <a:ext cx="1364343" cy="362857"/>
+                        </a:xfrm>
+                        <a:prstGeom prst="rect">
+                          <a:avLst/>
+                        </a:prstGeom>
+                        <a:solidFill>
+                          <a:schemeClr val="tx1"/>
+                        </a:solidFill>
+                        <a:ln w="9525">
+                          <a:solidFill>
+                            <a:srgbClr val="000000"/>
+                          </a:solidFill>
+                          <a:miter lim="800000"/>
+                          <a:headEnd/>
+                          <a:tailEnd/>
+                        </a:ln>
+                      </wps:spPr>
+                      <wps:txbx>
+                        <w:txbxContent>
+                          <w:p>
+                            <w:pPr>
+                              <w:rPr>
+                                <w:sz w:val="6"/>
+                                <w:szCs w:val="6"/>
+                              </w:rPr>
+                            </w:pPr>
+                            <w:r>
+                              <w:rPr>
+                                <w:sz w:val="36"/>
+                                <w:szCs w:val="36"/>
+                              </w:rPr>
+                              <w:t>Nurse</w:t>
+                            </w:r>
+                          </w:p>
+                        </w:txbxContent>
+                      </wps:txbx>
+                      <wps:bodyPr rot="0" vert="horz" wrap="square" lIns="91440" tIns="45720" rIns="91440" bIns="45720" anchor="t" anchorCtr="0">
+                        <a:noAutofit/>
+                      </wps:bodyPr>
+                    </wps:wsp>
+                  </a:graphicData>
+                </a:graphic>
+                <wp14:sizeRelH relativeFrom="margin">
+                  <wp14:pctWidth>0</wp14:pctWidth>
+                </wp14:sizeRelH>
+                <wp14:sizeRelV relativeFrom="margin">
+                  <wp14:pctHeight>0</wp14:pctHeight>
+                </wp14:sizeRelV>
+              </wp:anchor>
+            </w:drawing>
+          </mc:Choice>
+          <mc:Fallback>
+            <w:pict>
+              <v:shape w14:anchorId="4D0DCD5C" id="_x0000_s1046" type="#_x0000_t202" style="position:absolute;left:0;text-align:left;margin-left:602.85pt;margin-top:23.05pt;width:107.45pt;height:28.55pt;z-index:251726848;visibility:visible;mso-wrap-style:square;mso-width-percent:0;mso-height-percent:0;mso-wrap-distance-left:9pt;mso-wrap-distance-top:3.6pt;mso-wrap-distance-right:9pt;mso-wrap-distance-bottom:3.6pt;mso-position-horizontal:absolute;mso-position-horizontal-relative:text;mso-position-vertical:absolute;mso-position-vertical-relative:text;mso-width-percent:0;mso-height-percent:0;mso-width-relative:margin;mso-height-relative:margin;v-text-anchor:top" o:gfxdata="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" fillcolor="black [3213]">
+                <v:textbox>
+                  <w:txbxContent>
+                    <w:p>
+                      <w:pPr>
+                        <w:rPr>
+                          <w:sz w:val="6"/>
+                          <w:szCs w:val="6"/>
+                        </w:rPr>
+                      </w:pPr>
+                      <w:r>
+                        <w:rPr>
+                          <w:sz w:val="36"/>
+                          <w:szCs w:val="36"/>
+                        </w:rPr>
+                        <w:t>Nurse</w:t>
+                      </w:r>
+                    </w:p>
+                  </w:txbxContent>
+                </v:textbox>
+              </v:shape>
+            </w:pict>
+          </mc:Fallback>
+        </mc:AlternateContent>
+      </w:r>
+      <w:r>
+        <w:rPr>
+          <w:sz w:val="36"/>
+          <w:szCs w:val="36"/>
+        </w:rPr>
+        <w:t>Nurse</w:t>
+      </w:r>
+      <w:r>
+        <w:rPr>
+          <w:sz w:val="36"/>
+          <w:szCs w:val="36"/>
+        </w:rPr>
+        <w:t xml:space="preserve"> (</w:t>
+      </w:r>
+      <w:r>
+        <w:rPr>
+          <w:sz w:val="36"/>
+          <w:szCs w:val="36"/>
+        </w:rPr>
+        <w:t>name</w:t>
+      </w:r>
+      <w:r>
+        <w:rPr>
+          <w:sz w:val="36"/>
+          <w:szCs w:val="36"/>
+        </w:rPr>
+        <w:t>,</w:t>
+      </w:r>
+      <w:r>
+        <w:rPr>
+          <w:sz w:val="36"/>
+          <w:szCs w:val="36"/>
+        </w:rPr>
+        <w:t xml:space="preserve"> number</w:t>
+      </w:r>
+      <w:r>
+        <w:rPr>
+          <w:sz w:val="36"/>
+          <w:szCs w:val="36"/>
+        </w:rPr>
+        <w:t>,</w:t>
+      </w:r>
+      <w:r>
+        <w:rPr>
+          <w:sz w:val="36"/>
+          <w:szCs w:val="36"/>
+        </w:rPr>
+        <w:t xml:space="preserve"> address.</w:t>
+      </w:r>
+      <w:r>
+        <w:rPr>
+          <w:sz w:val="36"/>
+          <w:szCs w:val="36"/>
+        </w:rPr>
+        <w:t>)</w:t>
+      </w:r>
+    </w:p>
+    <w:p>
+      <w:pPr>
+        <w:pStyle w:val="ListParagraph"/>
+        <w:numPr>
+          <w:ilvl w:val="0"/>
+          <w:numId w:val="4"/>
+        </w:numPr>
+        <w:bidi w:val="0"/>
+        <w:jc w:val="left"/>
+        <w:rPr>
+          <w:sz w:val="36"/>
+          <w:szCs w:val="36"/>
+        </w:rPr>
+      </w:pPr>
+      <w:r>
+        <w:rPr>
+          <w:noProof/>
+          <w:sz w:val="36"/>
+          <w:szCs w:val="36"/>
+        </w:rPr>
+        <mc:AlternateContent>
+          <mc:Choice Requires="wpi">
+            <w:drawing>
+              <wp:anchor distT="0" distB="0" distL="114300" distR="114300" simplePos="0" relativeHeight="251734016" behindDoc="0" locked="0" layoutInCell="1" allowOverlap="1" wp14:anchorId="4095ED29" wp14:editId="58FDB547">
+                <wp:simplePos x="0" y="0"/>
+                <wp:positionH relativeFrom="column">
+                  <wp:posOffset>8115811</wp:posOffset>
+                </wp:positionH>
+                <wp:positionV relativeFrom="paragraph">
+                  <wp:posOffset>-208260</wp:posOffset>
+                </wp:positionV>
+                <wp:extent cx="2588400" cy="681840"/>
+                <wp:effectExtent l="57150" t="57150" r="40640" b="42545"/>
+                <wp:wrapNone/>
+                <wp:docPr id="455247292" name="Ink 46"/>
+                <wp:cNvGraphicFramePr/>
+                <a:graphic xmlns:a="http://schemas.openxmlformats.org/drawingml/2006/main">
+                  <a:graphicData uri="http://schemas.microsoft.com/office/word/2010/wordprocessingInk">
+                    <w14:contentPart bwMode="auto" r:id="rId31">
+                      <w14:nvContentPartPr>
+                        <w14:cNvContentPartPr/>
+                      </w14:nvContentPartPr>
+                      <w14:xfrm>
+                        <a:off x="0" y="0"/>
+                        <a:ext cx="2588400" cy="681840"/>
+                      </w14:xfrm>
+                    </w14:contentPart>
+                  </a:graphicData>
+                </a:graphic>
+              </wp:anchor>
+            </w:drawing>
+          </mc:Choice>
+          <mc:Fallback>
+            <w:pict>
+              <v:shape w14:anchorId="2E1BEED0" id="Ink 46" o:spid="_x0000_s1026" type="#_x0000_t75" style="position:absolute;margin-left:638.35pt;margin-top:-17.1pt;width:205.2pt;height:55.15pt;z-index:251734016;visibility:visible;mso-wrap-style:square;mso-wrap-distance-left:9pt;mso-wrap-distance-top:0;mso-wrap-distance-right:9pt;mso-wrap-distance-bottom:0;mso-position-horizontal:absolute;mso-position-horizontal-relative:text;mso-position-vertical:absolute;mso-position-vertical-relative:text" o:gfxdata="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">
+                <v:imagedata r:id="rId32" o:title=""/>
+              </v:shape>
+            </w:pict>
+          </mc:Fallback>
+        </mc:AlternateContent>
+      </w:r>
+      <w:r>
+        <w:rPr>
+          <w:sz w:val="36"/>
+          <w:szCs w:val="36"/>
+        </w:rPr>
+        <w:t>Drug (</w:t>
+      </w:r>
+      <w:r>
+        <w:rPr>
+          <w:sz w:val="36"/>
+          <w:szCs w:val="36"/>
+        </w:rPr>
+        <w:t>code number</w:t>
+      </w:r>
+      <w:r>
+        <w:rPr>
+          <w:sz w:val="36"/>
+          <w:szCs w:val="36"/>
+        </w:rPr>
+        <w:t>,</w:t>
+      </w:r>
+      <w:r>
+        <w:rPr>
+          <w:rFonts w:ascii="LiberationSans" w:cs="LiberationSans"/>
+          <w:sz w:val="24"/>
+          <w:szCs w:val="24"/>
+        </w:rPr>
+        <w:t xml:space="preserve"> </w:t>
+      </w:r>
+      <w:r>
+        <w:rPr>
+          <w:sz w:val="36"/>
+          <w:szCs w:val="36"/>
+        </w:rPr>
+        <w:t>recommended dosage</w:t>
+      </w:r>
+      <w:r>
+        <w:rPr>
+          <w:sz w:val="36"/>
+          <w:szCs w:val="36"/>
+        </w:rPr>
+        <w:t>,</w:t>
+      </w:r>
+      <w:r>
+        <w:rPr>
+          <w:rFonts w:ascii="LiberationSans" w:cs="LiberationSans"/>
+          <w:sz w:val="24"/>
+          <w:szCs w:val="24"/>
+        </w:rPr>
+        <w:t xml:space="preserve"> </w:t>
+      </w:r>
+      <w:r>
+        <w:rPr>
+          <w:sz w:val="36"/>
+          <w:szCs w:val="36"/>
+        </w:rPr>
+        <w:t>more than one brand name</w:t>
+      </w:r>
+      <w:r>
+        <w:rPr>
+          <w:sz w:val="36"/>
+          <w:szCs w:val="36"/>
+        </w:rPr>
+        <w:t>)</w:t>
+      </w:r>
+    </w:p>
+    <w:tbl>
+      <w:tblPr>
+        <w:tblStyle w:val="TableGrid"/>
+        <w:tblpPr w:leftFromText="180" w:rightFromText="180" w:vertAnchor="text" w:horzAnchor="page" w:tblpX="13121" w:tblpY="231"/>
+        <w:tblW w:w="6034" w:type="dxa"/>
+        <w:tblLook w:val="04A0" w:firstRow="1" w:lastRow="0" w:firstColumn="1" w:lastColumn="0" w:noHBand="0" w:noVBand="1"/>
+      </w:tblPr>
+      <w:tblGrid>
+        <w:gridCol w:w="1267"/>
+        <w:gridCol w:w="1569"/>
+        <w:gridCol w:w="1599"/>
+        <w:gridCol w:w="1599"/>
+      </w:tblGrid>
+      <w:tr>
+        <w:tc>
+          <w:tcPr>
+            <w:tcW w:w="1267" w:type="dxa"/>
+          </w:tcPr>
+          <w:p>
+            <w:pPr>
+              <w:pStyle w:val="ListParagraph"/>
+              <w:tabs>
+                <w:tab w:val="left" w:pos="12526"/>
+              </w:tabs>
+              <w:bidi w:val="0"/>
+              <w:ind w:left="0"/>
+              <w:jc w:val="left"/>
+              <w:rPr>
+                <w:sz w:val="36"/>
+                <w:szCs w:val="36"/>
+                <w:u w:val="single"/>
+              </w:rPr>
+            </w:pPr>
+            <w:r>
+              <w:rPr>
+                <w:sz w:val="36"/>
+                <w:szCs w:val="36"/>
+                <w:u w:val="single"/>
+              </w:rPr>
+              <w:t>Name</w:t>
+            </w:r>
+          </w:p>
+        </w:tc>
+        <w:tc>
+          <w:tcPr>
+            <w:tcW w:w="1569" w:type="dxa"/>
+          </w:tcPr>
+          <w:p>
+            <w:pPr>
+              <w:pStyle w:val="ListParagraph"/>
+              <w:tabs>
+                <w:tab w:val="left" w:pos="12526"/>
+              </w:tabs>
+              <w:bidi w:val="0"/>
+              <w:ind w:left="0"/>
+              <w:jc w:val="left"/>
+              <w:rPr>
+                <w:sz w:val="36"/>
+                <w:szCs w:val="36"/>
+              </w:rPr>
+            </w:pPr>
+            <w:r>
+              <w:rPr>
+                <w:sz w:val="36"/>
+                <w:szCs w:val="36"/>
+              </w:rPr>
+              <w:t>Address</w:t>
+            </w:r>
+          </w:p>
+        </w:tc>
+        <w:tc>
+          <w:tcPr>
+            <w:tcW w:w="1599" w:type="dxa"/>
+          </w:tcPr>
+          <w:p>
+            <w:pPr>
+              <w:pStyle w:val="ListParagraph"/>
+              <w:tabs>
+                <w:tab w:val="left" w:pos="12526"/>
+              </w:tabs>
+              <w:bidi w:val="0"/>
+              <w:ind w:left="0"/>
+              <w:jc w:val="left"/>
+              <w:rPr>
+                <w:sz w:val="36"/>
+                <w:szCs w:val="36"/>
+              </w:rPr>
+            </w:pPr>
+            <w:r>
+              <w:rPr>
+                <w:sz w:val="36"/>
+                <w:szCs w:val="36"/>
+              </w:rPr>
+              <w:t>Number</w:t>
+            </w:r>
+          </w:p>
+        </w:tc>
+        <w:tc>
+          <w:tcPr>
+            <w:tcW w:w="1599" w:type="dxa"/>
+          </w:tcPr>
+          <w:p>
+            <w:pPr>
+              <w:pStyle w:val="ListParagraph"/>
+              <w:tabs>
+                <w:tab w:val="left" w:pos="12526"/>
+              </w:tabs>
+              <w:bidi w:val="0"/>
+              <w:ind w:left="0"/>
+              <w:jc w:val="left"/>
+              <w:rPr>
+                <w:sz w:val="36"/>
+                <w:szCs w:val="36"/>
+              </w:rPr>
+            </w:pPr>
+            <w:r>
+              <w:rPr>
+                <w:sz w:val="36"/>
+                <w:szCs w:val="36"/>
+              </w:rPr>
+              <w:t>Ward id</w:t>
+            </w:r>
+          </w:p>
+        </w:tc>
+      </w:tr>
+    </w:tbl>
+    <w:p>
+      <w:pPr>
+        <w:pStyle w:val="ListParagraph"/>
+        <w:tabs>
+          <w:tab w:val="left" w:pos="12526"/>
+        </w:tabs>
+        <w:bidi w:val="0"/>
+        <w:jc w:val="left"/>
+        <w:rPr>
+          <w:sz w:val="36"/>
+          <w:szCs w:val="36"/>
+        </w:rPr>
+      </w:pPr>
+      <w:r>
+        <w:rPr>
+          <w:noProof/>
+          <w:sz w:val="36"/>
+          <w:szCs w:val="36"/>
+        </w:rPr>
+        <mc:AlternateContent>
+          <mc:Choice Requires="wpi">
+            <w:drawing>
+              <wp:anchor distT="0" distB="0" distL="114300" distR="114300" simplePos="0" relativeHeight="251736064" behindDoc="0" locked="0" layoutInCell="1" allowOverlap="1" wp14:anchorId="4247CDA6" wp14:editId="062CD99D">
+                <wp:simplePos x="0" y="0"/>
+                <wp:positionH relativeFrom="column">
+                  <wp:posOffset>7190611</wp:posOffset>
+                </wp:positionH>
+                <wp:positionV relativeFrom="paragraph">
+                  <wp:posOffset>-2332835</wp:posOffset>
+                </wp:positionV>
+                <wp:extent cx="3847680" cy="5237280"/>
+                <wp:effectExtent l="57150" t="57150" r="57785" b="40005"/>
+                <wp:wrapNone/>
+                <wp:docPr id="2017449106" name="Ink 48"/>
+                <wp:cNvGraphicFramePr/>
+                <a:graphic xmlns:a="http://schemas.openxmlformats.org/drawingml/2006/main">
+                  <a:graphicData uri="http://schemas.microsoft.com/office/word/2010/wordprocessingInk">
+                    <w14:contentPart bwMode="auto" r:id="rId33">
+                      <w14:nvContentPartPr>
+                        <w14:cNvContentPartPr/>
+                      </w14:nvContentPartPr>
+                      <w14:xfrm>
+                        <a:off x="0" y="0"/>
+                        <a:ext cx="3847680" cy="5237280"/>
+                      </w14:xfrm>
+                    </w14:contentPart>
+                  </a:graphicData>
+                </a:graphic>
+              </wp:anchor>
+            </w:drawing>
+          </mc:Choice>
+          <mc:Fallback>
+            <w:pict>
+              <v:shape w14:anchorId="0EBF06FC" id="Ink 48" o:spid="_x0000_s1026" type="#_x0000_t75" style="position:absolute;margin-left:565.5pt;margin-top:-184.4pt;width:304.35pt;height:413.8pt;z-index:251736064;visibility:visible;mso-wrap-style:square;mso-wrap-distance-left:9pt;mso-wrap-distance-top:0;mso-wrap-distance-right:9pt;mso-wrap-distance-bottom:0;mso-position-horizontal:absolute;mso-position-horizontal-relative:text;mso-position-vertical:absolute;mso-position-vertical-relative:text" o:gfxdata="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">
+                <v:imagedata r:id="rId34" o:title=""/>
+              </v:shape>
+            </w:pict>
+          </mc:Fallback>
+        </mc:AlternateContent>
+      </w:r>
+      <w:r>
+        <w:rPr>
+          <w:noProof/>
+          <w:sz w:val="36"/>
+          <w:szCs w:val="36"/>
+        </w:rPr>
+        <mc:AlternateContent>
+          <mc:Choice Requires="wpi">
+            <w:drawing>
+              <wp:anchor distT="0" distB="0" distL="114300" distR="114300" simplePos="0" relativeHeight="251735040" behindDoc="0" locked="0" layoutInCell="1" allowOverlap="1" wp14:anchorId="34E48860" wp14:editId="58132A5D">
+                <wp:simplePos x="0" y="0"/>
+                <wp:positionH relativeFrom="column">
+                  <wp:posOffset>7393291</wp:posOffset>
+                </wp:positionH>
+                <wp:positionV relativeFrom="paragraph">
+                  <wp:posOffset>-1491155</wp:posOffset>
+                </wp:positionV>
+                <wp:extent cx="364320" cy="3771000"/>
+                <wp:effectExtent l="57150" t="57150" r="55245" b="58420"/>
+                <wp:wrapNone/>
+                <wp:docPr id="1130377118" name="Ink 47"/>
+                <wp:cNvGraphicFramePr/>
+                <a:graphic xmlns:a="http://schemas.openxmlformats.org/drawingml/2006/main">
+                  <a:graphicData uri="http://schemas.microsoft.com/office/word/2010/wordprocessingInk">
+                    <w14:contentPart bwMode="auto" r:id="rId35">
+                      <w14:nvContentPartPr>
+                        <w14:cNvContentPartPr/>
+                      </w14:nvContentPartPr>
+                      <w14:xfrm>
+                        <a:off x="0" y="0"/>
+                        <a:ext cx="364320" cy="3771000"/>
+                      </w14:xfrm>
+                    </w14:contentPart>
+                  </a:graphicData>
+                </a:graphic>
+              </wp:anchor>
+            </w:drawing>
+          </mc:Choice>
+          <mc:Fallback>
+            <w:pict>
+              <v:shape w14:anchorId="29D0E200" id="Ink 47" o:spid="_x0000_s1026" type="#_x0000_t75" style="position:absolute;margin-left:581.45pt;margin-top:-118.1pt;width:30.15pt;height:298.35pt;z-index:251735040;visibility:visible;mso-wrap-style:square;mso-wrap-distance-left:9pt;mso-wrap-distance-top:0;mso-wrap-distance-right:9pt;mso-wrap-distance-bottom:0;mso-position-horizontal:absolute;mso-position-horizontal-relative:text;mso-position-vertical:absolute;mso-position-vertical-relative:text" o:gfxdata="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">
+                <v:imagedata r:id="rId36" o:title=""/>
+              </v:shape>
+            </w:pict>
+          </mc:Fallback>
+        </mc:AlternateContent>
+      </w:r>
+      <w:r>
+        <w:rPr>
+          <w:sz w:val="36"/>
+          <w:szCs w:val="36"/>
+        </w:rPr>
+        <w:tab/>
+      </w:r>
+    </w:p>
+    <w:p>
+      <w:pPr>
+        <w:bidi w:val="0"/>
+        <w:jc w:val="left"/>
+        <w:rPr>
+          <w:b/>
+          <w:bCs/>
+          <w:color w:val="EE0000"/>
+          <w:sz w:val="40"/>
+          <w:szCs w:val="40"/>
+        </w:rPr>
+      </w:pPr>
+      <w:r>
+        <w:rPr>
+          <w:noProof/>
+          <w:sz w:val="36"/>
+          <w:szCs w:val="36"/>
+        </w:rPr>
+        <mc:AlternateContent>
+          <mc:Choice Requires="wps">
+            <w:drawing>
+              <wp:anchor distT="45720" distB="45720" distL="114300" distR="114300" simplePos="0" relativeHeight="251730944" behindDoc="0" locked="0" layoutInCell="1" allowOverlap="1" wp14:anchorId="4D151C13" wp14:editId="3468E06F">
+                <wp:simplePos x="0" y="0"/>
+                <wp:positionH relativeFrom="column">
+                  <wp:posOffset>7655288</wp:posOffset>
+                </wp:positionH>
+                <wp:positionV relativeFrom="paragraph">
+                  <wp:posOffset>337457</wp:posOffset>
+                </wp:positionV>
+                <wp:extent cx="1364343" cy="362857"/>
+                <wp:effectExtent l="0" t="0" r="26670" b="18415"/>
+                <wp:wrapNone/>
+                <wp:docPr id="1359419527" name="Text Box 2"/>
+                <wp:cNvGraphicFramePr>
+                  <a:graphicFrameLocks xmlns:a="http://schemas.openxmlformats.org/drawingml/2006/main"/>
+                </wp:cNvGraphicFramePr>
+                <a:graphic xmlns:a="http://schemas.openxmlformats.org/drawingml/2006/main">
+                  <a:graphicData uri="http://schemas.microsoft.com/office/word/2010/wordprocessingShape">
+                    <wps:wsp>
+                      <wps:cNvSpPr txBox="1">
+                        <a:spLocks noChangeArrowheads="1"/>
+                      </wps:cNvSpPr>
+                      <wps:spPr bwMode="auto">
+                        <a:xfrm>
+                          <a:off x="0" y="0"/>
+                          <a:ext cx="1364343" cy="362857"/>
+                        </a:xfrm>
+                        <a:prstGeom prst="rect">
+                          <a:avLst/>
+                        </a:prstGeom>
+                        <a:solidFill>
+                          <a:schemeClr val="tx1"/>
+                        </a:solidFill>
+                        <a:ln w="9525">
+                          <a:solidFill>
+                            <a:srgbClr val="000000"/>
+                          </a:solidFill>
+                          <a:miter lim="800000"/>
+                          <a:headEnd/>
+                          <a:tailEnd/>
+                        </a:ln>
+                      </wps:spPr>
+                      <wps:txbx>
+                        <w:txbxContent>
+                          <w:p>
+                            <w:pPr>
+                              <w:rPr>
+                                <w:sz w:val="6"/>
+                                <w:szCs w:val="6"/>
+                              </w:rPr>
+                            </w:pPr>
+                            <w:r>
+                              <w:rPr>
+                                <w:sz w:val="36"/>
+                                <w:szCs w:val="36"/>
+                              </w:rPr>
+                              <w:t>Drug</w:t>
+                            </w:r>
+                          </w:p>
+                        </w:txbxContent>
+                      </wps:txbx>
+                      <wps:bodyPr rot="0" vert="horz" wrap="square" lIns="91440" tIns="45720" rIns="91440" bIns="45720" anchor="t" anchorCtr="0">
+                        <a:noAutofit/>
+                      </wps:bodyPr>
+                    </wps:wsp>
+                  </a:graphicData>
+                </a:graphic>
+                <wp14:sizeRelH relativeFrom="margin">
+                  <wp14:pctWidth>0</wp14:pctWidth>
+                </wp14:sizeRelH>
+                <wp14:sizeRelV relativeFrom="margin">
+                  <wp14:pctHeight>0</wp14:pctHeight>
+                </wp14:sizeRelV>
+              </wp:anchor>
+            </w:drawing>
+          </mc:Choice>
+          <mc:Fallback>
+            <w:pict>
+              <v:shape w14:anchorId="4D151C13" id="_x0000_s1047" type="#_x0000_t202" style="position:absolute;margin-left:602.8pt;margin-top:26.55pt;width:107.45pt;height:28.55pt;z-index:251730944;visibility:visible;mso-wrap-style:square;mso-width-percent:0;mso-height-percent:0;mso-wrap-distance-left:9pt;mso-wrap-distance-top:3.6pt;mso-wrap-distance-right:9pt;mso-wrap-distance-bottom:3.6pt;mso-position-horizontal:absolute;mso-position-horizontal-relative:text;mso-position-vertical:absolute;mso-position-vertical-relative:text;mso-width-percent:0;mso-height-percent:0;mso-width-relative:margin;mso-height-relative:margin;v-text-anchor:top" o:gfxdata="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" fillcolor="black [3213]">
+                <v:textbox>
+                  <w:txbxContent>
+                    <w:p>
+                      <w:pPr>
+                        <w:rPr>
+                          <w:sz w:val="6"/>
+                          <w:szCs w:val="6"/>
+                        </w:rPr>
+                      </w:pPr>
+                      <w:r>
+                        <w:rPr>
+                          <w:sz w:val="36"/>
+                          <w:szCs w:val="36"/>
+                        </w:rPr>
+                        <w:t>Drug</w:t>
+                      </w:r>
+                    </w:p>
+                  </w:txbxContent>
+                </v:textbox>
+              </v:shape>
+            </w:pict>
+          </mc:Fallback>
+        </mc:AlternateContent>
+      </w:r>
+      <w:r>
+        <w:rPr>
+          <w:b/>
+          <w:bCs/>
+          <w:noProof/>
+          <w:color w:val="EE0000"/>
+          <w:sz w:val="40"/>
+          <w:szCs w:val="40"/>
+        </w:rPr>
+        <mc:AlternateContent>
+          <mc:Choice Requires="wpi">
+            <w:drawing>
+              <wp:anchor distT="0" distB="0" distL="114300" distR="114300" simplePos="0" relativeHeight="251717632" behindDoc="0" locked="0" layoutInCell="1" allowOverlap="1" wp14:anchorId="5CC95A41" wp14:editId="72998D39">
+                <wp:simplePos x="0" y="0"/>
+                <wp:positionH relativeFrom="column">
+                  <wp:posOffset>7414891</wp:posOffset>
+                </wp:positionH>
+                <wp:positionV relativeFrom="paragraph">
+                  <wp:posOffset>-2916286</wp:posOffset>
+                </wp:positionV>
+                <wp:extent cx="360" cy="5927760"/>
+                <wp:effectExtent l="57150" t="57150" r="57150" b="53975"/>
+                <wp:wrapNone/>
+                <wp:docPr id="1026106546" name="Ink 42"/>
+                <wp:cNvGraphicFramePr/>
+                <a:graphic xmlns:a="http://schemas.openxmlformats.org/drawingml/2006/main">
+                  <a:graphicData uri="http://schemas.microsoft.com/office/word/2010/wordprocessingInk">
+                    <w14:contentPart bwMode="auto" r:id="rId37">
+                      <w14:nvContentPartPr>
+                        <w14:cNvContentPartPr/>
+                      </w14:nvContentPartPr>
+                      <w14:xfrm>
+                        <a:off x="0" y="0"/>
+                        <a:ext cx="360" cy="5927760"/>
+                      </w14:xfrm>
+                    </w14:contentPart>
+                  </a:graphicData>
+                </a:graphic>
+              </wp:anchor>
+            </w:drawing>
+          </mc:Choice>
+          <mc:Fallback>
+            <w:pict>
+              <v:shape w14:anchorId="3A761612" id="Ink 42" o:spid="_x0000_s1026" type="#_x0000_t75" style="position:absolute;margin-left:583.15pt;margin-top:-230.35pt;width:1.45pt;height:468.15pt;z-index:251717632;visibility:visible;mso-wrap-style:square;mso-wrap-distance-left:9pt;mso-wrap-distance-top:0;mso-wrap-distance-right:9pt;mso-wrap-distance-bottom:0;mso-position-horizontal:absolute;mso-position-horizontal-relative:text;mso-position-vertical:absolute;mso-position-vertical-relative:text" o:gfxdata="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">
+                <v:imagedata r:id="rId38" o:title=""/>
+              </v:shape>
+            </w:pict>
+          </mc:Fallback>
+        </mc:AlternateContent>
+      </w:r>
+      <w:r>
+        <w:rPr>
+          <w:b/>
+          <w:bCs/>
+          <w:color w:val="EE0000"/>
+          <w:sz w:val="40"/>
+          <w:szCs w:val="40"/>
+        </w:rPr>
+        <w:t>Relations</w:t>
+      </w:r>
+    </w:p>
+    <w:tbl>
+      <w:tblPr>
+        <w:tblStyle w:val="TableGrid"/>
+        <w:tblpPr w:leftFromText="180" w:rightFromText="180" w:vertAnchor="text" w:horzAnchor="page" w:tblpX="12779" w:tblpY="419"/>
+        <w:bidiVisual/>
+        <w:tblW w:w="0" w:type="auto"/>
+        <w:tblLook w:val="04A0" w:firstRow="1" w:lastRow="0" w:firstColumn="1" w:lastColumn="0" w:noHBand="0" w:noVBand="1"/>
+      </w:tblPr>
+      <w:tblGrid>
+        <w:gridCol w:w="3377"/>
+        <w:gridCol w:w="1902"/>
+      </w:tblGrid>
+      <w:tr>
+        <w:tc>
+          <w:tcPr>
+            <w:tcW w:w="3377" w:type="dxa"/>
+          </w:tcPr>
+          <w:p>
+            <w:pPr>
+              <w:jc w:val="right"/>
+              <w:rPr>
+                <w:sz w:val="36"/>
+                <w:szCs w:val="36"/>
+                <w:rtl/>
+              </w:rPr>
+            </w:pPr>
+            <w:r>
+              <w:rPr>
+                <w:sz w:val="36"/>
+                <w:szCs w:val="36"/>
+              </w:rPr>
+              <w:t>recommended Dose</w:t>
+            </w:r>
+          </w:p>
+        </w:tc>
+        <w:tc>
+          <w:tcPr>
+            <w:tcW w:w="1902" w:type="dxa"/>
+          </w:tcPr>
+          <w:p>
+            <w:pPr>
+              <w:jc w:val="right"/>
+              <w:rPr>
+                <w:rtl/>
+              </w:rPr>
+            </w:pPr>
+            <w:r>
+              <w:rPr>
+                <w:sz w:val="36"/>
+                <w:szCs w:val="36"/>
+              </w:rPr>
+              <w:t>co</w:t>
+            </w:r>
+            <w:r>
+              <w:rPr>
+                <w:sz w:val="36"/>
+                <w:szCs w:val="36"/>
+                <w:u w:val="single"/>
+              </w:rPr>
+              <w:t>de NUM</w:t>
+            </w:r>
+          </w:p>
+        </w:tc>
+      </w:tr>
+    </w:tbl>
+    <w:p>
+      <w:pPr>
+        <w:pStyle w:val="ListParagraph"/>
+        <w:numPr>
+          <w:ilvl w:val="0"/>
+          <w:numId w:val="5"/>
+        </w:numPr>
+        <w:bidi w:val="0"/>
+        <w:jc w:val="left"/>
+        <w:rPr>
+          <w:sz w:val="36"/>
+          <w:szCs w:val="36"/>
+        </w:rPr>
+      </w:pPr>
+      <w:r>
+        <w:rPr>
+          <w:sz w:val="36"/>
+          <w:szCs w:val="36"/>
+        </w:rPr>
+        <w:t>Ward – host – patient (</w:t>
+      </w:r>
+      <w:r>
+        <w:rPr>
+          <w:sz w:val="36"/>
+          <w:szCs w:val="36"/>
+        </w:rPr>
+        <w:t>1:M</w:t>
+      </w:r>
+      <w:r>
+        <w:rPr>
+          <w:sz w:val="36"/>
+          <w:szCs w:val="36"/>
+        </w:rPr>
+        <w:t>)</w:t>
+      </w:r>
+      <w:r>
+        <w:rPr>
+          <w:sz w:val="36"/>
+          <w:szCs w:val="36"/>
+        </w:rPr>
+        <w:t xml:space="preserve"> </w:t>
+      </w:r>
+      <w:proofErr w:type="gramStart"/>
+      <w:r>
+        <w:rPr>
+          <w:sz w:val="36"/>
+          <w:szCs w:val="36"/>
+        </w:rPr>
+        <w:t>P:T</w:t>
+      </w:r>
+      <w:proofErr w:type="gramEnd"/>
+    </w:p>
+    <w:p>
+      <w:pPr>
+        <w:pStyle w:val="ListParagraph"/>
+        <w:numPr>
+          <w:ilvl w:val="0"/>
+          <w:numId w:val="5"/>
+        </w:numPr>
+        <w:bidi w:val="0"/>
+        <w:jc w:val="left"/>
+        <w:rPr>
+          <w:b/>
+          <w:bCs/>
+          <w:sz w:val="36"/>
+          <w:szCs w:val="36"/>
+          <w:u w:val="single"/>
+        </w:rPr>
+      </w:pPr>
+      <w:r>
+        <w:rPr>
+          <w:b/>
+          <w:bCs/>
+          <w:sz w:val="36"/>
+          <w:szCs w:val="36"/>
+          <w:u w:val="single"/>
+        </w:rPr>
+        <w:t>Patient –assigned to – consultant (</w:t>
+      </w:r>
+      <w:r>
+        <w:rPr>
+          <w:b/>
+          <w:bCs/>
+          <w:sz w:val="36"/>
+          <w:szCs w:val="36"/>
+          <w:u w:val="single"/>
+        </w:rPr>
+        <w:t>M:1</w:t>
+      </w:r>
+      <w:r>
+        <w:rPr>
+          <w:b/>
+          <w:bCs/>
+          <w:sz w:val="36"/>
+          <w:szCs w:val="36"/>
+          <w:u w:val="single"/>
+        </w:rPr>
+        <w:t>)</w:t>
+      </w:r>
+      <w:r>
+        <w:rPr>
+          <w:b/>
+          <w:bCs/>
+          <w:sz w:val="36"/>
+          <w:szCs w:val="36"/>
+          <w:u w:val="single"/>
+        </w:rPr>
+        <w:t xml:space="preserve"> </w:t>
+      </w:r>
+      <w:r>
+        <w:rPr>
+          <w:b/>
+          <w:bCs/>
+          <w:sz w:val="36"/>
+          <w:szCs w:val="36"/>
+          <w:u w:val="single"/>
+        </w:rPr>
+        <w:sym w:font="Wingdings" w:char="F0E0"/>
+      </w:r>
+      <w:r>
+        <w:rPr>
+          <w:b/>
+          <w:bCs/>
+          <w:sz w:val="36"/>
+          <w:szCs w:val="36"/>
+          <w:u w:val="single"/>
+        </w:rPr>
+        <w:t xml:space="preserve"> T:P</w:t>
+      </w:r>
+      <w:r>
+        <w:rPr>
+          <w:b/>
+          <w:bCs/>
+          <w:sz w:val="36"/>
+          <w:szCs w:val="36"/>
+          <w:u w:val="single"/>
+        </w:rPr>
+        <w:t xml:space="preserve"> </w:t>
+      </w:r>
+    </w:p>
+    <w:p>
+      <w:pPr>
+        <w:pStyle w:val="ListParagraph"/>
+        <w:numPr>
+          <w:ilvl w:val="0"/>
+          <w:numId w:val="5"/>
+        </w:numPr>
+        <w:bidi w:val="0"/>
+        <w:jc w:val="left"/>
+        <w:rPr>
+          <w:b/>
+          <w:bCs/>
+          <w:sz w:val="36"/>
+          <w:szCs w:val="36"/>
+          <w:u w:val="single"/>
+        </w:rPr>
+      </w:pPr>
+      <w:r>
+        <w:rPr>
+          <w:noProof/>
+          <w:sz w:val="36"/>
+          <w:szCs w:val="36"/>
+        </w:rPr>
+        <mc:AlternateContent>
+          <mc:Choice Requires="wps">
+            <w:drawing>
+              <wp:anchor distT="45720" distB="45720" distL="114300" distR="114300" simplePos="0" relativeHeight="251728896" behindDoc="0" locked="0" layoutInCell="1" allowOverlap="1" wp14:anchorId="6F50C5BF" wp14:editId="25F8A090">
+                <wp:simplePos x="0" y="0"/>
+                <wp:positionH relativeFrom="column">
+                  <wp:posOffset>7656286</wp:posOffset>
+                </wp:positionH>
+                <wp:positionV relativeFrom="paragraph">
+                  <wp:posOffset>160836</wp:posOffset>
+                </wp:positionV>
+                <wp:extent cx="2133600" cy="362857"/>
+                <wp:effectExtent l="0" t="0" r="19050" b="18415"/>
+                <wp:wrapNone/>
+                <wp:docPr id="1240688382" name="Text Box 2"/>
+                <wp:cNvGraphicFramePr>
+                  <a:graphicFrameLocks xmlns:a="http://schemas.openxmlformats.org/drawingml/2006/main"/>
+                </wp:cNvGraphicFramePr>
+                <a:graphic xmlns:a="http://schemas.openxmlformats.org/drawingml/2006/main">
+                  <a:graphicData uri="http://schemas.microsoft.com/office/word/2010/wordprocessingShape">
+                    <wps:wsp>
+                      <wps:cNvSpPr txBox="1">
+                        <a:spLocks noChangeArrowheads="1"/>
+                      </wps:cNvSpPr>
+                      <wps:spPr bwMode="auto">
+                        <a:xfrm>
+                          <a:off x="0" y="0"/>
+                          <a:ext cx="2133600" cy="362857"/>
+                        </a:xfrm>
+                        <a:prstGeom prst="rect">
+                          <a:avLst/>
+                        </a:prstGeom>
+                        <a:solidFill>
+                          <a:schemeClr val="tx1"/>
+                        </a:solidFill>
+                        <a:ln w="9525">
+                          <a:solidFill>
+                            <a:srgbClr val="000000"/>
+                          </a:solidFill>
+                          <a:miter lim="800000"/>
+                          <a:headEnd/>
+                          <a:tailEnd/>
+                        </a:ln>
+                      </wps:spPr>
+                      <wps:txbx>
+                        <w:txbxContent>
+                          <w:p>
+                            <w:pPr>
+                              <w:rPr>
+                                <w:sz w:val="6"/>
+                                <w:szCs w:val="6"/>
+                              </w:rPr>
+                            </w:pPr>
+                            <w:r>
+                              <w:rPr>
+                                <w:sz w:val="36"/>
+                                <w:szCs w:val="36"/>
+                              </w:rPr>
+                              <w:t>Patient consultant</w:t>
+                            </w:r>
+                          </w:p>
+                        </w:txbxContent>
+                      </wps:txbx>
+                      <wps:bodyPr rot="0" vert="horz" wrap="square" lIns="91440" tIns="45720" rIns="91440" bIns="45720" anchor="t" anchorCtr="0">
+                        <a:noAutofit/>
+                      </wps:bodyPr>
+                    </wps:wsp>
+                  </a:graphicData>
+                </a:graphic>
+                <wp14:sizeRelH relativeFrom="margin">
+                  <wp14:pctWidth>0</wp14:pctWidth>
+                </wp14:sizeRelH>
+                <wp14:sizeRelV relativeFrom="margin">
+                  <wp14:pctHeight>0</wp14:pctHeight>
+                </wp14:sizeRelV>
+              </wp:anchor>
+            </w:drawing>
+          </mc:Choice>
+          <mc:Fallback>
+            <w:pict>
+              <v:shape w14:anchorId="6F50C5BF" id="_x0000_s1048" type="#_x0000_t202" style="position:absolute;left:0;text-align:left;margin-left:602.85pt;margin-top:12.65pt;width:168pt;height:28.55pt;z-index:251728896;visibility:visible;mso-wrap-style:square;mso-width-percent:0;mso-height-percent:0;mso-wrap-distance-left:9pt;mso-wrap-distance-top:3.6pt;mso-wrap-distance-right:9pt;mso-wrap-distance-bottom:3.6pt;mso-position-horizontal:absolute;mso-position-horizontal-relative:text;mso-position-vertical:absolute;mso-position-vertical-relative:text;mso-width-percent:0;mso-height-percent:0;mso-width-relative:margin;mso-height-relative:margin;v-text-anchor:top" o:gfxdata="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" fillcolor="black [3213]">
+                <v:textbox>
+                  <w:txbxContent>
+                    <w:p>
+                      <w:pPr>
+                        <w:rPr>
+                          <w:sz w:val="6"/>
+                          <w:szCs w:val="6"/>
+                        </w:rPr>
+                      </w:pPr>
+                      <w:r>
+                        <w:rPr>
+                          <w:sz w:val="36"/>
+                          <w:szCs w:val="36"/>
+                        </w:rPr>
+                        <w:t>Patient consultant</w:t>
+                      </w:r>
+                    </w:p>
+                  </w:txbxContent>
+                </v:textbox>
+              </v:shape>
+            </w:pict>
+          </mc:Fallback>
+        </mc:AlternateContent>
+      </w:r>
+      <w:r>
+        <w:rPr>
+          <w:b/>
+          <w:bCs/>
+          <w:sz w:val="36"/>
+          <w:szCs w:val="36"/>
+          <w:u w:val="single"/>
+        </w:rPr>
+        <w:t>Patient –</w:t>
+      </w:r>
+      <w:r>
+        <w:rPr>
+          <w:b/>
+          <w:bCs/>
+          <w:sz w:val="36"/>
+          <w:szCs w:val="36"/>
+          <w:u w:val="single"/>
+        </w:rPr>
+        <w:t>examined by</w:t>
+      </w:r>
+      <w:r>
+        <w:rPr>
+          <w:b/>
+          <w:bCs/>
+          <w:sz w:val="36"/>
+          <w:szCs w:val="36"/>
+          <w:u w:val="single"/>
+        </w:rPr>
+        <w:t xml:space="preserve"> – consultant (</w:t>
+      </w:r>
+      <w:r>
+        <w:rPr>
+          <w:b/>
+          <w:bCs/>
+          <w:sz w:val="36"/>
+          <w:szCs w:val="36"/>
+          <w:u w:val="single"/>
+        </w:rPr>
+        <w:t>M:M</w:t>
+      </w:r>
+      <w:r>
+        <w:rPr>
+          <w:b/>
+          <w:bCs/>
+          <w:sz w:val="36"/>
+          <w:szCs w:val="36"/>
+          <w:u w:val="single"/>
+        </w:rPr>
+        <w:t>)</w:t>
+      </w:r>
+      <w:r>
+        <w:rPr>
+          <w:b/>
+          <w:bCs/>
+          <w:sz w:val="36"/>
+          <w:szCs w:val="36"/>
+          <w:u w:val="single"/>
+        </w:rPr>
+        <w:t xml:space="preserve"> </w:t>
+      </w:r>
+      <w:r>
+        <w:rPr>
+          <w:b/>
+          <w:bCs/>
+          <w:sz w:val="36"/>
+          <w:szCs w:val="36"/>
+          <w:u w:val="single"/>
+        </w:rPr>
+        <w:sym w:font="Wingdings" w:char="F0E0"/>
+      </w:r>
+      <w:r>
+        <w:rPr>
+          <w:b/>
+          <w:bCs/>
+          <w:sz w:val="36"/>
+          <w:szCs w:val="36"/>
+          <w:u w:val="single"/>
+        </w:rPr>
+        <w:t xml:space="preserve"> </w:t>
+      </w:r>
+      <w:proofErr w:type="gramStart"/>
+      <w:r>
+        <w:rPr>
+          <w:b/>
+          <w:bCs/>
+          <w:sz w:val="36"/>
+          <w:szCs w:val="36"/>
+          <w:u w:val="single"/>
+        </w:rPr>
+        <w:t>T :</w:t>
+      </w:r>
+      <w:proofErr w:type="gramEnd"/>
+      <w:r>
+        <w:rPr>
+          <w:b/>
+          <w:bCs/>
+          <w:sz w:val="36"/>
+          <w:szCs w:val="36"/>
+          <w:u w:val="single"/>
+        </w:rPr>
+        <w:t xml:space="preserve"> P </w:t>
+      </w:r>
+      <w:r>
+        <w:rPr>
+          <w:b/>
+          <w:bCs/>
+          <w:sz w:val="36"/>
+          <w:szCs w:val="36"/>
+          <w:u w:val="single"/>
+        </w:rPr>
+        <w:t xml:space="preserve"> </w:t>
+      </w:r>
+    </w:p>
+    <w:tbl>
+      <w:tblPr>
+        <w:tblStyle w:val="TableGrid"/>
+        <w:tblpPr w:leftFromText="180" w:rightFromText="180" w:vertAnchor="text" w:horzAnchor="page" w:tblpX="12870" w:tblpY="379"/>
+        <w:bidiVisual/>
+        <w:tblW w:w="0" w:type="auto"/>
+        <w:tblLook w:val="04A0" w:firstRow="1" w:lastRow="0" w:firstColumn="1" w:lastColumn="0" w:noHBand="0" w:noVBand="1"/>
+      </w:tblPr>
+      <w:tblGrid>
+        <w:gridCol w:w="3377"/>
+        <w:gridCol w:w="1902"/>
+      </w:tblGrid>
+      <w:tr>
+        <w:tc>
+          <w:tcPr>
+            <w:tcW w:w="3377" w:type="dxa"/>
+          </w:tcPr>
+          <w:p>
+            <w:pPr>
+              <w:jc w:val="right"/>
+              <w:rPr>
+                <w:sz w:val="36"/>
+                <w:szCs w:val="36"/>
+                <w:u w:val="single"/>
+                <w:rtl/>
+              </w:rPr>
+            </w:pPr>
+            <w:r>
+              <w:rPr>
+                <w:sz w:val="36"/>
+                <w:szCs w:val="36"/>
+                <w:u w:val="single"/>
+              </w:rPr>
+              <w:t>Consultant id</w:t>
+            </w:r>
+          </w:p>
+        </w:tc>
+        <w:tc>
+          <w:tcPr>
+            <w:tcW w:w="1902" w:type="dxa"/>
+          </w:tcPr>
+          <w:p>
+            <w:pPr>
+              <w:jc w:val="right"/>
+              <w:rPr>
+                <w:sz w:val="36"/>
+                <w:szCs w:val="36"/>
+                <w:u w:val="single"/>
+                <w:rtl/>
+              </w:rPr>
+            </w:pPr>
+            <w:r>
+              <w:rPr>
+                <w:sz w:val="36"/>
+                <w:szCs w:val="36"/>
+                <w:u w:val="single"/>
+              </w:rPr>
+              <w:t>Patient id</w:t>
+            </w:r>
+          </w:p>
+        </w:tc>
+      </w:tr>
+    </w:tbl>
+    <w:p>
+      <w:pPr>
+        <w:pStyle w:val="ListParagraph"/>
+        <w:numPr>
+          <w:ilvl w:val="0"/>
+          <w:numId w:val="5"/>
+        </w:numPr>
+        <w:bidi w:val="0"/>
+        <w:jc w:val="left"/>
+        <w:rPr>
+          <w:sz w:val="36"/>
+          <w:szCs w:val="36"/>
+        </w:rPr>
+      </w:pPr>
+      <w:r>
+        <w:rPr>
+          <w:sz w:val="36"/>
+          <w:szCs w:val="36"/>
+        </w:rPr>
+        <w:t xml:space="preserve">Nurse –give drug – patient () </w:t>
+      </w:r>
+      <w:r>
+        <w:rPr>
+          <w:sz w:val="36"/>
+          <w:szCs w:val="36"/>
+        </w:rPr>
+        <w:sym w:font="Wingdings" w:char="F0E0"/>
+      </w:r>
+      <w:r>
+        <w:rPr>
+          <w:sz w:val="36"/>
+          <w:szCs w:val="36"/>
+        </w:rPr>
+        <w:t xml:space="preserve"> </w:t>
+      </w:r>
+    </w:p>
+    <w:p>
+      <w:pPr>
+        <w:pStyle w:val="ListParagraph"/>
+        <w:numPr>
+          <w:ilvl w:val="1"/>
+          <w:numId w:val="5"/>
+        </w:numPr>
+        <w:bidi w:val="0"/>
+        <w:jc w:val="left"/>
+        <w:rPr>
+          <w:sz w:val="36"/>
+          <w:szCs w:val="36"/>
+        </w:rPr>
+      </w:pPr>
+      <w:proofErr w:type="gramStart"/>
+      <w:r>
+        <w:rPr>
+          <w:rFonts w:hint="cs"/>
+          <w:sz w:val="36"/>
+          <w:szCs w:val="36"/>
+          <w:rtl/>
+          <w:lang w:bidi="ar-EG"/>
+        </w:rPr>
+        <w:t>علاقه</w:t>
+      </w:r>
+      <w:proofErr w:type="gramEnd"/>
+      <w:r>
+        <w:rPr>
+          <w:rFonts w:hint="cs"/>
+          <w:sz w:val="36"/>
+          <w:szCs w:val="36"/>
+          <w:rtl/>
+          <w:lang w:bidi="ar-EG"/>
+        </w:rPr>
+        <w:t xml:space="preserve"> ثلاثية </w:t>
+      </w:r>
+    </w:p>
+    <w:p>
+      <w:pPr>
+        <w:pStyle w:val="ListParagraph"/>
+        <w:numPr>
+          <w:ilvl w:val="1"/>
+          <w:numId w:val="5"/>
+        </w:numPr>
+        <w:bidi w:val="0"/>
+        <w:jc w:val="left"/>
+        <w:rPr>
+          <w:sz w:val="36"/>
+          <w:szCs w:val="36"/>
+        </w:rPr>
+      </w:pPr>
+      <w:r>
+        <w:rPr>
+          <w:rFonts w:hint="cs"/>
+          <w:sz w:val="36"/>
+          <w:szCs w:val="36"/>
+          <w:rtl/>
+          <w:lang w:bidi="ar-EG"/>
+        </w:rPr>
+        <w:t>الخصائص الي تخص الحدث حطها على العلاقة نفسها</w:t>
+      </w:r>
+    </w:p>
+    <w:p>
+      <w:pPr>
+        <w:pStyle w:val="ListParagraph"/>
+        <w:numPr>
+          <w:ilvl w:val="1"/>
+          <w:numId w:val="5"/>
+        </w:numPr>
+        <w:bidi w:val="0"/>
+        <w:jc w:val="left"/>
+        <w:rPr>
+          <w:sz w:val="36"/>
+          <w:szCs w:val="36"/>
+        </w:rPr>
+      </w:pPr>
+      <w:r>
+        <w:rPr>
+          <w:sz w:val="36"/>
+          <w:szCs w:val="36"/>
+        </w:rPr>
+        <w:t>specified dosage at certain date and time</w:t>
+      </w:r>
+    </w:p>
+    <w:p>
+      <w:pPr>
+        <w:pStyle w:val="ListParagraph"/>
+        <w:numPr>
+          <w:ilvl w:val="0"/>
+          <w:numId w:val="5"/>
+        </w:numPr>
+        <w:bidi w:val="0"/>
+        <w:jc w:val="left"/>
+        <w:rPr>
+          <w:sz w:val="36"/>
+          <w:szCs w:val="36"/>
+        </w:rPr>
+      </w:pPr>
+      <w:r>
+        <w:rPr>
+          <w:noProof/>
+          <w:sz w:val="36"/>
+          <w:szCs w:val="36"/>
+        </w:rPr>
+        <mc:AlternateContent>
+          <mc:Choice Requires="wpi">
+            <w:drawing>
+              <wp:anchor distT="0" distB="0" distL="114300" distR="114300" simplePos="0" relativeHeight="251718656" behindDoc="0" locked="0" layoutInCell="1" allowOverlap="1" wp14:anchorId="4B98AD97" wp14:editId="4D8C4CEA">
+                <wp:simplePos x="0" y="0"/>
+                <wp:positionH relativeFrom="column">
+                  <wp:posOffset>-512309</wp:posOffset>
+                </wp:positionH>
+                <wp:positionV relativeFrom="paragraph">
+                  <wp:posOffset>465574</wp:posOffset>
+                </wp:positionV>
+                <wp:extent cx="7921800" cy="360"/>
+                <wp:effectExtent l="57150" t="57150" r="41275" b="57150"/>
+                <wp:wrapNone/>
+                <wp:docPr id="165996451" name="Ink 43"/>
+                <wp:cNvGraphicFramePr/>
+                <a:graphic xmlns:a="http://schemas.openxmlformats.org/drawingml/2006/main">
+                  <a:graphicData uri="http://schemas.microsoft.com/office/word/2010/wordprocessingInk">
+                    <w14:contentPart bwMode="auto" r:id="rId39">
+                      <w14:nvContentPartPr>
+                        <w14:cNvContentPartPr/>
+                      </w14:nvContentPartPr>
+                      <w14:xfrm>
+                        <a:off x="0" y="0"/>
+                        <a:ext cx="7921800" cy="360"/>
+                      </w14:xfrm>
+                    </w14:contentPart>
+                  </a:graphicData>
+                </a:graphic>
+              </wp:anchor>
+            </w:drawing>
+          </mc:Choice>
+          <mc:Fallback>
+            <w:pict>
+              <v:shape w14:anchorId="3AFFAFE9" id="Ink 43" o:spid="_x0000_s1026" type="#_x0000_t75" style="position:absolute;margin-left:-41.05pt;margin-top:35.95pt;width:625.15pt;height:1.45pt;z-index:251718656;visibility:visible;mso-wrap-style:square;mso-wrap-distance-left:9pt;mso-wrap-distance-top:0;mso-wrap-distance-right:9pt;mso-wrap-distance-bottom:0;mso-position-horizontal:absolute;mso-position-horizontal-relative:text;mso-position-vertical:absolute;mso-position-vertical-relative:text" o:gfxdata="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">
+                <v:imagedata r:id="rId40" o:title=""/>
+              </v:shape>
+            </w:pict>
+          </mc:Fallback>
+        </mc:AlternateContent>
+      </w:r>
+      <w:r>
+        <w:rPr>
+          <w:sz w:val="36"/>
+          <w:szCs w:val="36"/>
+        </w:rPr>
+        <w:t>Nurse – supervision – ward (</w:t>
+      </w:r>
+      <w:r>
+        <w:rPr>
+          <w:sz w:val="36"/>
+          <w:szCs w:val="36"/>
+        </w:rPr>
+        <w:t>1:1</w:t>
+      </w:r>
+      <w:r>
+        <w:rPr>
+          <w:sz w:val="36"/>
+          <w:szCs w:val="36"/>
+        </w:rPr>
+        <w:t xml:space="preserve">) </w:t>
+      </w:r>
+      <w:r>
+        <w:rPr>
+          <w:sz w:val="36"/>
+          <w:szCs w:val="36"/>
+        </w:rPr>
+        <w:sym w:font="Wingdings" w:char="F0E0"/>
+      </w:r>
+      <w:r>
+        <w:rPr>
+          <w:sz w:val="36"/>
+          <w:szCs w:val="36"/>
+        </w:rPr>
+        <w:t xml:space="preserve"> </w:t>
+      </w:r>
+      <w:proofErr w:type="gramStart"/>
+      <w:r>
+        <w:rPr>
+          <w:sz w:val="36"/>
+          <w:szCs w:val="36"/>
+        </w:rPr>
+        <w:t>T :</w:t>
+      </w:r>
+      <w:proofErr w:type="gramEnd"/>
+      <w:r>
+        <w:rPr>
+          <w:sz w:val="36"/>
+          <w:szCs w:val="36"/>
+        </w:rPr>
+        <w:t xml:space="preserve"> T </w:t>
+      </w:r>
+    </w:p>
+    <w:p>
+      <w:pPr>
+        <w:pStyle w:val="ListParagraph"/>
+        <w:numPr>
+          <w:ilvl w:val="0"/>
+          <w:numId w:val="5"/>
+        </w:numPr>
+        <w:bidi w:val="0"/>
+        <w:jc w:val="left"/>
+        <w:rPr>
+          <w:sz w:val="36"/>
+          <w:szCs w:val="36"/>
+        </w:rPr>
+      </w:pPr>
     </w:p>
     <w:p>
       <w:pPr>
@@ -6372,6 +8780,236 @@
 <file path=word/numbering.xml><?xml version="1.0" encoding="utf-8"?>
 <w:numbering xmlns:wpc="http://schemas.microsoft.com/office/word/2010/wordprocessingCanvas" xmlns:cx="http://schemas.microsoft.com/office/drawing/2014/chartex" xmlns:cx1="http://schemas.microsoft.com/office/drawing/2015/9/8/chartex" xmlns:cx2="http://schemas.microsoft.com/office/drawing/2015/10/21/chartex" xmlns:cx3="http://schemas.microsoft.com/office/drawing/2016/5/9/chartex" xmlns:cx4="http://schemas.microsoft.com/office/drawing/2016/5/10/chartex" xmlns:cx5="http://schemas.microsoft.com/office/drawing/2016/5/11/chartex" xmlns:cx6="http://schemas.microsoft.com/office/drawing/2016/5/12/chartex" xmlns:cx7="http://schemas.microsoft.com/office/drawing/2016/5/13/chartex" xmlns:cx8="http://schemas.microsoft.com/office/drawing/2016/5/14/chartex" xmlns:mc="http://schemas.openxmlformats.org/markup-compatibility/2006" xmlns:aink="http://schemas.microsoft.com/office/drawing/2016/ink" xmlns:am3d="http://schemas.microsoft.com/office/drawing/2017/model3d" xmlns:o="urn:schemas-microsoft-com:office:office" xmlns:oel="http://schemas.microsoft.com/office/2019/extlst" xmlns:r="http://schemas.openxmlformats.org/officeDocument/2006/relationships" xmlns:m="http://schemas.openxmlformats.org/officeDocument/2006/math" xmlns:v="urn:schemas-microsoft-com:vml" xmlns:wp14="http://schemas.microsoft.com/office/word/2010/wordprocessingDrawing" xmlns:wp="http://schemas.openxmlformats.org/drawingml/2006/wordprocessingDrawing" xmlns:w10="urn:schemas-microsoft-com:office:word" xmlns:w="http://schemas.openxmlformats.org/wordprocessingml/2006/main" xmlns:w14="http://schemas.microsoft.com/office/word/2010/wordml" xmlns:w15="http://schemas.microsoft.com/office/word/2012/wordml" xmlns:w16cex="http://schemas.microsoft.com/office/word/2018/wordml/cex" xmlns:w16cid="http://schemas.microsoft.com/office/word/2016/wordml/cid" xmlns:w16="http://schemas.microsoft.com/office/word/2018/wordml" xmlns:w16du="http://schemas.microsoft.com/office/word/2023/wordml/word16du" xmlns:w16sdtdh="http://schemas.microsoft.com/office/word/2020/wordml/sdtdatahash" xmlns:w16sdtfl="http://schemas.microsoft.com/office/word/2024/wordml/sdtformatlock" xmlns:w16se="http://schemas.microsoft.com/office/word/2015/wordml/symex" xmlns:wpg="http://schemas.microsoft.com/office/word/2010/wordprocessingGroup" xmlns:wpi="http://schemas.microsoft.com/office/word/2010/wordprocessingInk" xmlns:wne="http://schemas.microsoft.com/office/word/2006/wordml" xmlns:wps="http://schemas.microsoft.com/office/word/2010/wordprocessingShape" mc:Ignorable="w14 w15 w16se w16cid w16 w16cex w16sdtdh w16sdtfl w16du wp14">
   <w:abstractNum w:abstractNumId="0" w15:restartNumberingAfterBreak="0">
+    <w:nsid w:val="27F934EF"/>
+    <w:multiLevelType w:val="hybridMultilevel"/>
+    <w:tmpl w:val="0472C466"/>
+    <w:lvl w:ilvl="0" w:tplc="2092F2EE">
+      <w:start w:val="1"/>
+      <w:numFmt w:val="bullet"/>
+      <w:lvlText w:val=""/>
+      <w:lvlJc w:val="left"/>
+      <w:pPr>
+        <w:ind w:left="720" w:hanging="360"/>
+      </w:pPr>
+      <w:rPr>
+        <w:rFonts w:ascii="Symbol" w:hAnsi="Symbol" w:hint="default"/>
+        <w:sz w:val="36"/>
+        <w:szCs w:val="36"/>
+      </w:rPr>
+    </w:lvl>
+    <w:lvl w:ilvl="1" w:tplc="04090003">
+      <w:start w:val="1"/>
+      <w:numFmt w:val="bullet"/>
+      <w:lvlText w:val="o"/>
+      <w:lvlJc w:val="left"/>
+      <w:pPr>
+        <w:ind w:left="1440" w:hanging="360"/>
+      </w:pPr>
+      <w:rPr>
+        <w:rFonts w:ascii="Courier New" w:hAnsi="Courier New" w:cs="Courier New" w:hint="default"/>
+      </w:rPr>
+    </w:lvl>
+    <w:lvl w:ilvl="2" w:tplc="04090005" w:tentative="1">
+      <w:start w:val="1"/>
+      <w:numFmt w:val="bullet"/>
+      <w:lvlText w:val=""/>
+      <w:lvlJc w:val="left"/>
+      <w:pPr>
+        <w:ind w:left="2160" w:hanging="360"/>
+      </w:pPr>
+      <w:rPr>
+        <w:rFonts w:ascii="Wingdings" w:hAnsi="Wingdings" w:hint="default"/>
+      </w:rPr>
+    </w:lvl>
+    <w:lvl w:ilvl="3" w:tplc="04090001" w:tentative="1">
+      <w:start w:val="1"/>
+      <w:numFmt w:val="bullet"/>
+      <w:lvlText w:val=""/>
+      <w:lvlJc w:val="left"/>
+      <w:pPr>
+        <w:ind w:left="2880" w:hanging="360"/>
+      </w:pPr>
+      <w:rPr>
+        <w:rFonts w:ascii="Symbol" w:hAnsi="Symbol" w:hint="default"/>
+      </w:rPr>
+    </w:lvl>
+    <w:lvl w:ilvl="4" w:tplc="04090003" w:tentative="1">
+      <w:start w:val="1"/>
+      <w:numFmt w:val="bullet"/>
+      <w:lvlText w:val="o"/>
+      <w:lvlJc w:val="left"/>
+      <w:pPr>
+        <w:ind w:left="3600" w:hanging="360"/>
+      </w:pPr>
+      <w:rPr>
+        <w:rFonts w:ascii="Courier New" w:hAnsi="Courier New" w:cs="Courier New" w:hint="default"/>
+      </w:rPr>
+    </w:lvl>
+    <w:lvl w:ilvl="5" w:tplc="04090005" w:tentative="1">
+      <w:start w:val="1"/>
+      <w:numFmt w:val="bullet"/>
+      <w:lvlText w:val=""/>
+      <w:lvlJc w:val="left"/>
+      <w:pPr>
+        <w:ind w:left="4320" w:hanging="360"/>
+      </w:pPr>
+      <w:rPr>
+        <w:rFonts w:ascii="Wingdings" w:hAnsi="Wingdings" w:hint="default"/>
+      </w:rPr>
+    </w:lvl>
+    <w:lvl w:ilvl="6" w:tplc="04090001" w:tentative="1">
+      <w:start w:val="1"/>
+      <w:numFmt w:val="bullet"/>
+      <w:lvlText w:val=""/>
+      <w:lvlJc w:val="left"/>
+      <w:pPr>
+        <w:ind w:left="5040" w:hanging="360"/>
+      </w:pPr>
+      <w:rPr>
+        <w:rFonts w:ascii="Symbol" w:hAnsi="Symbol" w:hint="default"/>
+      </w:rPr>
+    </w:lvl>
+    <w:lvl w:ilvl="7" w:tplc="04090003" w:tentative="1">
+      <w:start w:val="1"/>
+      <w:numFmt w:val="bullet"/>
+      <w:lvlText w:val="o"/>
+      <w:lvlJc w:val="left"/>
+      <w:pPr>
+        <w:ind w:left="5760" w:hanging="360"/>
+      </w:pPr>
+      <w:rPr>
+        <w:rFonts w:ascii="Courier New" w:hAnsi="Courier New" w:cs="Courier New" w:hint="default"/>
+      </w:rPr>
+    </w:lvl>
+    <w:lvl w:ilvl="8" w:tplc="04090005" w:tentative="1">
+      <w:start w:val="1"/>
+      <w:numFmt w:val="bullet"/>
+      <w:lvlText w:val=""/>
+      <w:lvlJc w:val="left"/>
+      <w:pPr>
+        <w:ind w:left="6480" w:hanging="360"/>
+      </w:pPr>
+      <w:rPr>
+        <w:rFonts w:ascii="Wingdings" w:hAnsi="Wingdings" w:hint="default"/>
+      </w:rPr>
+    </w:lvl>
+  </w:abstractNum>
+  <w:abstractNum w:abstractNumId="1" w15:restartNumberingAfterBreak="0">
+    <w:nsid w:val="287C588D"/>
+    <w:multiLevelType w:val="hybridMultilevel"/>
+    <w:tmpl w:val="A2F8A21A"/>
+    <w:lvl w:ilvl="0" w:tplc="2092F2EE">
+      <w:start w:val="1"/>
+      <w:numFmt w:val="bullet"/>
+      <w:lvlText w:val=""/>
+      <w:lvlJc w:val="left"/>
+      <w:pPr>
+        <w:ind w:left="720" w:hanging="360"/>
+      </w:pPr>
+      <w:rPr>
+        <w:rFonts w:ascii="Symbol" w:hAnsi="Symbol" w:hint="default"/>
+        <w:sz w:val="36"/>
+        <w:szCs w:val="36"/>
+      </w:rPr>
+    </w:lvl>
+    <w:lvl w:ilvl="1" w:tplc="04090003">
+      <w:start w:val="1"/>
+      <w:numFmt w:val="bullet"/>
+      <w:lvlText w:val="o"/>
+      <w:lvlJc w:val="left"/>
+      <w:pPr>
+        <w:ind w:left="1440" w:hanging="360"/>
+      </w:pPr>
+      <w:rPr>
+        <w:rFonts w:ascii="Courier New" w:hAnsi="Courier New" w:cs="Courier New" w:hint="default"/>
+      </w:rPr>
+    </w:lvl>
+    <w:lvl w:ilvl="2" w:tplc="04090005" w:tentative="1">
+      <w:start w:val="1"/>
+      <w:numFmt w:val="bullet"/>
+      <w:lvlText w:val=""/>
+      <w:lvlJc w:val="left"/>
+      <w:pPr>
+        <w:ind w:left="2160" w:hanging="360"/>
+      </w:pPr>
+      <w:rPr>
+        <w:rFonts w:ascii="Wingdings" w:hAnsi="Wingdings" w:hint="default"/>
+      </w:rPr>
+    </w:lvl>
+    <w:lvl w:ilvl="3" w:tplc="04090001" w:tentative="1">
+      <w:start w:val="1"/>
+      <w:numFmt w:val="bullet"/>
+      <w:lvlText w:val=""/>
+      <w:lvlJc w:val="left"/>
+      <w:pPr>
+        <w:ind w:left="2880" w:hanging="360"/>
+      </w:pPr>
+      <w:rPr>
+        <w:rFonts w:ascii="Symbol" w:hAnsi="Symbol" w:hint="default"/>
+      </w:rPr>
+    </w:lvl>
+    <w:lvl w:ilvl="4" w:tplc="04090003" w:tentative="1">
+      <w:start w:val="1"/>
+      <w:numFmt w:val="bullet"/>
+      <w:lvlText w:val="o"/>
+      <w:lvlJc w:val="left"/>
+      <w:pPr>
+        <w:ind w:left="3600" w:hanging="360"/>
+      </w:pPr>
+      <w:rPr>
+        <w:rFonts w:ascii="Courier New" w:hAnsi="Courier New" w:cs="Courier New" w:hint="default"/>
+      </w:rPr>
+    </w:lvl>
+    <w:lvl w:ilvl="5" w:tplc="04090005" w:tentative="1">
+      <w:start w:val="1"/>
+      <w:numFmt w:val="bullet"/>
+      <w:lvlText w:val=""/>
+      <w:lvlJc w:val="left"/>
+      <w:pPr>
+        <w:ind w:left="4320" w:hanging="360"/>
+      </w:pPr>
+      <w:rPr>
+        <w:rFonts w:ascii="Wingdings" w:hAnsi="Wingdings" w:hint="default"/>
+      </w:rPr>
+    </w:lvl>
+    <w:lvl w:ilvl="6" w:tplc="04090001" w:tentative="1">
+      <w:start w:val="1"/>
+      <w:numFmt w:val="bullet"/>
+      <w:lvlText w:val=""/>
+      <w:lvlJc w:val="left"/>
+      <w:pPr>
+        <w:ind w:left="5040" w:hanging="360"/>
+      </w:pPr>
+      <w:rPr>
+        <w:rFonts w:ascii="Symbol" w:hAnsi="Symbol" w:hint="default"/>
+      </w:rPr>
+    </w:lvl>
+    <w:lvl w:ilvl="7" w:tplc="04090003" w:tentative="1">
+      <w:start w:val="1"/>
+      <w:numFmt w:val="bullet"/>
+      <w:lvlText w:val="o"/>
+      <w:lvlJc w:val="left"/>
+      <w:pPr>
+        <w:ind w:left="5760" w:hanging="360"/>
+      </w:pPr>
+      <w:rPr>
+        <w:rFonts w:ascii="Courier New" w:hAnsi="Courier New" w:cs="Courier New" w:hint="default"/>
+      </w:rPr>
+    </w:lvl>
+    <w:lvl w:ilvl="8" w:tplc="04090005" w:tentative="1">
+      <w:start w:val="1"/>
+      <w:numFmt w:val="bullet"/>
+      <w:lvlText w:val=""/>
+      <w:lvlJc w:val="left"/>
+      <w:pPr>
+        <w:ind w:left="6480" w:hanging="360"/>
+      </w:pPr>
+      <w:rPr>
+        <w:rFonts w:ascii="Wingdings" w:hAnsi="Wingdings" w:hint="default"/>
+      </w:rPr>
+    </w:lvl>
+  </w:abstractNum>
+  <w:abstractNum w:abstractNumId="2" w15:restartNumberingAfterBreak="0">
     <w:nsid w:val="2D084522"/>
     <w:multiLevelType w:val="hybridMultilevel"/>
     <w:tmpl w:val="9D485CA8"/>
@@ -6484,7 +9122,120 @@
       </w:rPr>
     </w:lvl>
   </w:abstractNum>
-  <w:abstractNum w:abstractNumId="1" w15:restartNumberingAfterBreak="0">
+  <w:abstractNum w:abstractNumId="3" w15:restartNumberingAfterBreak="0">
+    <w:nsid w:val="36E65A49"/>
+    <w:multiLevelType w:val="hybridMultilevel"/>
+    <w:tmpl w:val="E286B4BA"/>
+    <w:lvl w:ilvl="0" w:tplc="04090001">
+      <w:start w:val="1"/>
+      <w:numFmt w:val="bullet"/>
+      <w:lvlText w:val=""/>
+      <w:lvlJc w:val="left"/>
+      <w:pPr>
+        <w:ind w:left="720" w:hanging="360"/>
+      </w:pPr>
+      <w:rPr>
+        <w:rFonts w:ascii="Symbol" w:hAnsi="Symbol" w:hint="default"/>
+      </w:rPr>
+    </w:lvl>
+    <w:lvl w:ilvl="1" w:tplc="04090003" w:tentative="1">
+      <w:start w:val="1"/>
+      <w:numFmt w:val="bullet"/>
+      <w:lvlText w:val="o"/>
+      <w:lvlJc w:val="left"/>
+      <w:pPr>
+        <w:ind w:left="1440" w:hanging="360"/>
+      </w:pPr>
+      <w:rPr>
+        <w:rFonts w:ascii="Courier New" w:hAnsi="Courier New" w:cs="Courier New" w:hint="default"/>
+      </w:rPr>
+    </w:lvl>
+    <w:lvl w:ilvl="2" w:tplc="04090005" w:tentative="1">
+      <w:start w:val="1"/>
+      <w:numFmt w:val="bullet"/>
+      <w:lvlText w:val=""/>
+      <w:lvlJc w:val="left"/>
+      <w:pPr>
+        <w:ind w:left="2160" w:hanging="360"/>
+      </w:pPr>
+      <w:rPr>
+        <w:rFonts w:ascii="Wingdings" w:hAnsi="Wingdings" w:hint="default"/>
+      </w:rPr>
+    </w:lvl>
+    <w:lvl w:ilvl="3" w:tplc="04090001" w:tentative="1">
+      <w:start w:val="1"/>
+      <w:numFmt w:val="bullet"/>
+      <w:lvlText w:val=""/>
+      <w:lvlJc w:val="left"/>
+      <w:pPr>
+        <w:ind w:left="2880" w:hanging="360"/>
+      </w:pPr>
+      <w:rPr>
+        <w:rFonts w:ascii="Symbol" w:hAnsi="Symbol" w:hint="default"/>
+      </w:rPr>
+    </w:lvl>
+    <w:lvl w:ilvl="4" w:tplc="04090003" w:tentative="1">
+      <w:start w:val="1"/>
+      <w:numFmt w:val="bullet"/>
+      <w:lvlText w:val="o"/>
+      <w:lvlJc w:val="left"/>
+      <w:pPr>
+        <w:ind w:left="3600" w:hanging="360"/>
+      </w:pPr>
+      <w:rPr>
+        <w:rFonts w:ascii="Courier New" w:hAnsi="Courier New" w:cs="Courier New" w:hint="default"/>
+      </w:rPr>
+    </w:lvl>
+    <w:lvl w:ilvl="5" w:tplc="04090005" w:tentative="1">
+      <w:start w:val="1"/>
+      <w:numFmt w:val="bullet"/>
+      <w:lvlText w:val=""/>
+      <w:lvlJc w:val="left"/>
+      <w:pPr>
+        <w:ind w:left="4320" w:hanging="360"/>
+      </w:pPr>
+      <w:rPr>
+        <w:rFonts w:ascii="Wingdings" w:hAnsi="Wingdings" w:hint="default"/>
+      </w:rPr>
+    </w:lvl>
+    <w:lvl w:ilvl="6" w:tplc="04090001" w:tentative="1">
+      <w:start w:val="1"/>
+      <w:numFmt w:val="bullet"/>
+      <w:lvlText w:val=""/>
+      <w:lvlJc w:val="left"/>
+      <w:pPr>
+        <w:ind w:left="5040" w:hanging="360"/>
+      </w:pPr>
+      <w:rPr>
+        <w:rFonts w:ascii="Symbol" w:hAnsi="Symbol" w:hint="default"/>
+      </w:rPr>
+    </w:lvl>
+    <w:lvl w:ilvl="7" w:tplc="04090003" w:tentative="1">
+      <w:start w:val="1"/>
+      <w:numFmt w:val="bullet"/>
+      <w:lvlText w:val="o"/>
+      <w:lvlJc w:val="left"/>
+      <w:pPr>
+        <w:ind w:left="5760" w:hanging="360"/>
+      </w:pPr>
+      <w:rPr>
+        <w:rFonts w:ascii="Courier New" w:hAnsi="Courier New" w:cs="Courier New" w:hint="default"/>
+      </w:rPr>
+    </w:lvl>
+    <w:lvl w:ilvl="8" w:tplc="04090005" w:tentative="1">
+      <w:start w:val="1"/>
+      <w:numFmt w:val="bullet"/>
+      <w:lvlText w:val=""/>
+      <w:lvlJc w:val="left"/>
+      <w:pPr>
+        <w:ind w:left="6480" w:hanging="360"/>
+      </w:pPr>
+      <w:rPr>
+        <w:rFonts w:ascii="Wingdings" w:hAnsi="Wingdings" w:hint="default"/>
+      </w:rPr>
+    </w:lvl>
+  </w:abstractNum>
+  <w:abstractNum w:abstractNumId="4" w15:restartNumberingAfterBreak="0">
     <w:nsid w:val="50521CBE"/>
     <w:multiLevelType w:val="hybridMultilevel"/>
     <w:tmpl w:val="DA9E94E2"/>
@@ -6598,10 +9349,19 @@
     </w:lvl>
   </w:abstractNum>
   <w:num w:numId="1" w16cid:durableId="1870291769">
-    <w:abstractNumId w:val="1"/>
+    <w:abstractNumId w:val="4"/>
   </w:num>
   <w:num w:numId="2" w16cid:durableId="1634599085">
+    <w:abstractNumId w:val="2"/>
+  </w:num>
+  <w:num w:numId="3" w16cid:durableId="867645321">
+    <w:abstractNumId w:val="3"/>
+  </w:num>
+  <w:num w:numId="4" w16cid:durableId="867065406">
     <w:abstractNumId w:val="0"/>
+  </w:num>
+  <w:num w:numId="5" w16cid:durableId="1999186777">
+    <w:abstractNumId w:val="1"/>
   </w:num>
 </w:numbering>
 </file>
@@ -7642,6 +10402,200 @@
 </inkml:ink>
 </file>
 
+<file path=word/ink/ink11.xml><?xml version="1.0" encoding="utf-8"?>
+<inkml:ink xmlns:inkml="http://www.w3.org/2003/InkML">
+  <inkml:definitions>
+    <inkml:context xml:id="ctx0">
+      <inkml:inkSource xml:id="inkSrc0">
+        <inkml:traceFormat>
+          <inkml:channel name="X" type="integer" min="-2.14748E9" max="2.14748E9" units="cm"/>
+          <inkml:channel name="Y" type="integer" min="-2.14748E9" max="2.14748E9" units="cm"/>
+          <inkml:channel name="F" type="integer" max="32767" units="dev"/>
+        </inkml:traceFormat>
+        <inkml:channelProperties>
+          <inkml:channelProperty channel="X" name="resolution" value="1000" units="1/cm"/>
+          <inkml:channelProperty channel="Y" name="resolution" value="1000" units="1/cm"/>
+          <inkml:channelProperty channel="F" name="resolution" value="0" units="1/dev"/>
+        </inkml:channelProperties>
+      </inkml:inkSource>
+      <inkml:timestamp xml:id="ts0" timeString="2025-12-12T13:57:30.647"/>
+    </inkml:context>
+    <inkml:brush xml:id="br0">
+      <inkml:brushProperty name="width" value="0.05" units="cm"/>
+      <inkml:brushProperty name="height" value="0.05" units="cm"/>
+      <inkml:brushProperty name="color" value="#E71224"/>
+    </inkml:brush>
+  </inkml:definitions>
+  <inkml:trace contextRef="#ctx0" brushRef="#br0">11931 1861 24575,'-25'1'0,"0"0"0,0-2 0,0-2 0,0 0 0,0-1 0,1-2 0,-33-10 0,-71-41 0,-167-100 0,91 44 0,2 14 0,-231-78 0,-242-35 0,359 121 0,-401-99 0,295 131 0,1 39 0,404 19 0,-942-4 0,519 7 0,384-1 0,-94 0 0,-280-34 0,241 7 0,-215-2 0,-196 29 0,244 3 0,-1514-4 0,1832-2 0,1-2 0,0-1 0,0-2 0,0-2 0,-39-14 0,55 17 0,-15-4 0,0 3 0,0 1 0,-65-3 0,-114 12 0,75 1 0,-790-4 0,914 0 0,1-2 0,0 1 0,-1-2 0,1 0 0,0 0 0,0-2 0,1 0 0,-1-1 0,1 0 0,0-1 0,1 0 0,-18-13 0,11 5 0,1-2 0,0 0 0,1-1 0,1-1 0,0-1 0,-22-36 0,35 50 0,-6-11 0,-1 2 0,-1-1 0,-25-26 0,33 38 0,0 1 0,1 0 0,-2 0 0,1 0 0,0 0 0,0 1 0,-1 0 0,0 0 0,1 0 0,-1 0 0,0 1 0,0-1 0,0 2 0,0-1 0,0 0 0,0 1 0,0 0 0,0 0 0,0 0 0,-6 2 0,-15 5 0,20-5 0,-1 0 0,1 0 0,0 0 0,-1-1 0,1 0 0,-13 0 0,18-1 0,0 0 0,0 0 0,0-1 0,0 1 0,0 0 0,0-1 0,0 1 0,0 0 0,0-1 0,1 1 0,-1-1 0,0 1 0,0-1 0,1 0 0,-1 1 0,0-1 0,1 0 0,-1 1 0,0-1 0,0-2 0,0 1 0,0 0 0,1 0 0,-1 0 0,1-1 0,0 1 0,-1 0 0,1 0 0,0-1 0,0 1 0,0 0 0,1 0 0,0-4 0,0 1 0,0 1 0,0 0 0,0 0 0,1-1 0,0 1 0,0 1 0,0-1 0,0 0 0,0 0 0,1 1 0,0-1 0,0 1 0,0 0 0,0 0 0,4-4 0,0 3 0,0-1 0,0 2 0,0-1 0,0 1 0,1 0 0,-1 0 0,15-3 0,7 1 0,-1 2 0,1 1 0,46 2 0,-71 0 0,38 2-1365,-6-1-5461</inkml:trace>
+</inkml:ink>
+</file>
+
+<file path=word/ink/ink12.xml><?xml version="1.0" encoding="utf-8"?>
+<inkml:ink xmlns:inkml="http://www.w3.org/2003/InkML">
+  <inkml:definitions>
+    <inkml:context xml:id="ctx0">
+      <inkml:inkSource xml:id="inkSrc0">
+        <inkml:traceFormat>
+          <inkml:channel name="X" type="integer" min="-2.14748E9" max="2.14748E9" units="cm"/>
+          <inkml:channel name="Y" type="integer" min="-2.14748E9" max="2.14748E9" units="cm"/>
+          <inkml:channel name="F" type="integer" max="32767" units="dev"/>
+        </inkml:traceFormat>
+        <inkml:channelProperties>
+          <inkml:channelProperty channel="X" name="resolution" value="1000" units="1/cm"/>
+          <inkml:channelProperty channel="Y" name="resolution" value="1000" units="1/cm"/>
+          <inkml:channelProperty channel="F" name="resolution" value="0" units="1/dev"/>
+        </inkml:channelProperties>
+      </inkml:inkSource>
+      <inkml:timestamp xml:id="ts0" timeString="2025-12-12T13:57:34.329"/>
+    </inkml:context>
+    <inkml:brush xml:id="br0">
+      <inkml:brushProperty name="width" value="0.05" units="cm"/>
+      <inkml:brushProperty name="height" value="0.05" units="cm"/>
+      <inkml:brushProperty name="color" value="#E71224"/>
+    </inkml:brush>
+  </inkml:definitions>
+  <inkml:trace contextRef="#ctx0" brushRef="#br0">7830 1 24575,'-7'4'0,"1"1"0,0 0 0,0 0 0,0 1 0,1-1 0,0 1 0,0 0 0,0 1 0,-5 9 0,-2 3 0,-231 375 0,25 19 0,-12 23 0,193-375 0,-3-1 0,-2-3 0,-3-1 0,-86 82 0,-234 174 0,210-186 0,99-79 0,-2-4 0,-2-1 0,-1-4 0,-2-2 0,-2-2 0,-1-4 0,-105 33 0,53-31 0,-1-5 0,-1-6 0,-1-4 0,-152 0 0,-735-17 0,425-3 0,393 1 0,-212 5 0,158 34 0,82-9 0,1-14 0,-245-11 0,202-5 0,-430 2 0,574-4 0,0-1 0,-60-15 0,66 10 0,25 6 0,0-2 0,1-2 0,-1 0 0,2-2 0,-28-14 0,40 16 0,0 0 0,1-2 0,0 0 0,0 0 0,2-1 0,-1-1 0,1 0 0,1-1 0,0 0 0,-9-16 0,9 11 0,1-2 0,1 1 0,-8-26 0,10 26 0,-1 0 0,0 0 0,-16-25 0,22 40 0,-1 1 0,0-1 0,0 1 0,-1-1 0,1 1 0,0 0 0,-1 0 0,0 0 0,0 1 0,0-1 0,0 1 0,0 0 0,0 0 0,-1 1 0,1-1 0,-1 1 0,1 0 0,-6-1 0,6 2 0,1 0 0,0 0 0,0 0 0,-1 0 0,1 1 0,0-1 0,0 1 0,0 0 0,-1 0 0,1 0 0,0 0 0,0 1 0,1-1 0,-1 1 0,0 0 0,0 0 0,1 0 0,-1 0 0,1 0 0,0 0 0,-1 1 0,1-1 0,0 1 0,1 0 0,-3 4 0,-10 10 0,14-17 0,0 0 0,0 0 0,0 0 0,-1 0 0,1 0 0,0 0 0,0 0 0,0 0 0,-1 0 0,1 0 0,0 0 0,0 0 0,0 0 0,-1-1 0,1 1 0,0 0 0,0 0 0,0 0 0,0 0 0,-1 0 0,1 0 0,0-1 0,0 1 0,0 0 0,0 0 0,0 0 0,0-1 0,0 1 0,0 0 0,-1 0 0,1 0 0,0-1 0,0 1 0,0 0 0,0 0 0,0 0 0,0-1 0,0 1 0,0 0 0,0 0 0,0 0 0,0-1 0,0 1 0,1 0 0,-1 0 0,3-43 0,-1 31 0,1 1 0,0 0 0,0 0 0,1 0 0,1 0 0,0 0 0,0 1 0,1 0 0,0 0 0,1 1 0,0 0 0,16-17 0,-18 22 0,0 0 0,-1 0 0,1 0 0,0 1 0,1 0 0,-1 0 0,1 0 0,-1 0 0,1 1 0,0 0 0,0 0 0,0 1 0,0 0 0,0 0 0,0 0 0,0 0 0,0 1 0,0 0 0,1 1 0,-1-1 0,0 1 0,0 0 0,0 1 0,0 0 0,8 3 0,50 30-1365,-36-14-5461</inkml:trace>
+</inkml:ink>
+</file>
+
+<file path=word/ink/ink13.xml><?xml version="1.0" encoding="utf-8"?>
+<inkml:ink xmlns:inkml="http://www.w3.org/2003/InkML">
+  <inkml:definitions>
+    <inkml:context xml:id="ctx0">
+      <inkml:inkSource xml:id="inkSrc0">
+        <inkml:traceFormat>
+          <inkml:channel name="X" type="integer" min="-2.14748E9" max="2.14748E9" units="cm"/>
+          <inkml:channel name="Y" type="integer" min="-2.14748E9" max="2.14748E9" units="cm"/>
+          <inkml:channel name="F" type="integer" max="32767" units="dev"/>
+        </inkml:traceFormat>
+        <inkml:channelProperties>
+          <inkml:channelProperty channel="X" name="resolution" value="1000" units="1/cm"/>
+          <inkml:channelProperty channel="Y" name="resolution" value="1000" units="1/cm"/>
+          <inkml:channelProperty channel="F" name="resolution" value="0" units="1/dev"/>
+        </inkml:channelProperties>
+      </inkml:inkSource>
+      <inkml:timestamp xml:id="ts0" timeString="2025-12-12T13:57:38.882"/>
+    </inkml:context>
+    <inkml:brush xml:id="br0">
+      <inkml:brushProperty name="width" value="0.05" units="cm"/>
+      <inkml:brushProperty name="height" value="0.05" units="cm"/>
+      <inkml:brushProperty name="color" value="#E71224"/>
+    </inkml:brush>
+  </inkml:definitions>
+  <inkml:trace contextRef="#ctx0" brushRef="#br0">7189 1894 24575,'-5'-2'0,"-1"1"0,0-1 0,1 0 0,-1-1 0,1 1 0,-1-1 0,1 0 0,0 0 0,0-1 0,0 1 0,1-1 0,-1 0 0,-6-8 0,-10-7 0,-323-251 0,255 208 0,-3 5 0,-111-50 0,-28 10 0,-467-128 0,-261 41 0,795 167 0,0 8 0,-166 12 0,94 1 0,-187-4 0,395-2 0,0-2 0,0 0 0,0-2 0,1-1 0,-28-10 0,22 6 0,-1 1 0,-63-9 0,-305 14 0,229 8 0,133-2 0,-332-5 0,3-31 0,230 15 0,-1 6 0,-170 5 0,250 11 0,24 0 0,-1-1 0,-59-8 0,86 6 0,1-1 0,-1 0 0,1 0 0,0-1 0,-1-1 0,1 1 0,1-1 0,-1-1 0,1 0 0,-1 0 0,1-1 0,1 0 0,-1 0 0,-11-13 0,-49-69 0,-100-169 0,162 246 0,0 1 0,-1 0 0,-1 0 0,1 0 0,-2 1 0,1 0 0,-1 1 0,-14-11 0,19 16 0,-1 1 0,1 0 0,0 0 0,-1 0 0,1 0 0,-1 1 0,0-1 0,0 1 0,1 0 0,-1 1 0,0-1 0,0 1 0,0 0 0,0 0 0,1 1 0,-1-1 0,0 1 0,0 0 0,1 1 0,-1-1 0,0 1 0,1 0 0,-9 4 0,10-4 0,0-1 0,0 1 0,0 0 0,0 0 0,0 0 0,0 0 0,1 1 0,-1-1 0,1 1 0,0-1 0,0 1 0,0 0 0,0 0 0,0 0 0,0 0 0,-1 3 0,9-4 0,8-9 0,9-9 0,27-30 0,-36 31 0,0 2 0,1 0 0,1 0 0,27-17 0,-38 28 0,0-1 0,1 1 0,-1 0 0,0 1 0,0-1 0,1 1 0,-1 0 0,1 0 0,-1 0 0,1 1 0,0 0 0,-1 0 0,1 1 0,-1-1 0,1 1 0,-1 0 0,1 1 0,-1-1 0,0 1 0,0 0 0,7 4 0,4 3 78,-1 1-1,0 1 1,21 19-1,21 15-1752,-24-24-5151</inkml:trace>
+</inkml:ink>
+</file>
+
+<file path=word/ink/ink14.xml><?xml version="1.0" encoding="utf-8"?>
+<inkml:ink xmlns:inkml="http://www.w3.org/2003/InkML">
+  <inkml:definitions>
+    <inkml:context xml:id="ctx0">
+      <inkml:inkSource xml:id="inkSrc0">
+        <inkml:traceFormat>
+          <inkml:channel name="X" type="integer" min="-2.14748E9" max="2.14748E9" units="cm"/>
+          <inkml:channel name="Y" type="integer" min="-2.14748E9" max="2.14748E9" units="cm"/>
+          <inkml:channel name="F" type="integer" max="32767" units="dev"/>
+        </inkml:traceFormat>
+        <inkml:channelProperties>
+          <inkml:channelProperty channel="X" name="resolution" value="1000" units="1/cm"/>
+          <inkml:channelProperty channel="Y" name="resolution" value="1000" units="1/cm"/>
+          <inkml:channelProperty channel="F" name="resolution" value="0" units="1/dev"/>
+        </inkml:channelProperties>
+      </inkml:inkSource>
+      <inkml:timestamp xml:id="ts0" timeString="2025-12-12T13:57:49.074"/>
+    </inkml:context>
+    <inkml:brush xml:id="br0">
+      <inkml:brushProperty name="width" value="0.05" units="cm"/>
+      <inkml:brushProperty name="height" value="0.05" units="cm"/>
+      <inkml:brushProperty name="color" value="#E71224"/>
+    </inkml:brush>
+  </inkml:definitions>
+  <inkml:trace contextRef="#ctx0" brushRef="#br0">10687 13054 24575,'0'15'0,"-2"-1"0,0 0 0,0 0 0,-1 0 0,-1-1 0,-1 1 0,0-1 0,0 0 0,-1 0 0,-1 0 0,-12 17 0,-11 10 0,-66 70 0,65-75 0,-40 37 0,-3-3 0,-3-4 0,-2-2 0,-3-5 0,-3-3 0,-2-3 0,-149 64 0,73-52 0,-3-6 0,-2-8 0,-268 44 0,-957 109 0,355-132 0,484-52 0,16 1 0,-1234-22 0,1647-1 0,-148-24 0,-120-43 0,330 58 0,1-4 0,1-2 0,0-2 0,2-4 0,0-2 0,-65-39 0,107 54 0,1-1 0,0 0 0,1-2 0,0 1 0,-17-23 0,-51-81 0,50 68 0,-10-7 0,-2 3 0,-3 2 0,-60-50 0,2 0 0,-23-22 0,64 65 0,3-4 0,3-2 0,-56-77 0,-72-106 0,111 153 0,5-3 0,-68-121 0,-109-330 0,186 380 0,-53-221 0,112 378 0,-46-195 0,-28-255 0,21-23 0,-24-413 0,80-149 0,3 445 0,-3-1988 0,8 2355 0,72-435 0,10 262 0,-23 121 0,17-34 0,-24 104 0,-43 152 0,6-24 0,-3 0 0,17-175 0,-29 183 0,4 1 0,4 0 0,38-117 0,-10 40 0,15-24 0,-7 27 0,-6-2 0,80-174 0,-30 75 0,31-65 0,-122 309 0,0 1 0,0-1 0,1 1 0,0 0 0,1 0 0,-1 1 0,2 0 0,-1 0 0,1 0 0,0 1 0,1 1 0,0-1 0,0 1 0,0 1 0,15-7 0,-15 8 0,0 0 0,-1 0 0,0 0 0,0-1 0,0-1 0,0 1 0,-1-1 0,7-7 0,-11 9 0,0 0 0,0 0 0,-1 0 0,1 0 0,-1-1 0,0 1 0,0 0 0,-1-1 0,1 0 0,-1 1 0,0-1 0,0 0 0,-1 0 0,0 1 0,1-1 0,-1 0 0,-1-7 0,-1 1 0,-1-1 0,1 0 0,-2 0 0,0 1 0,0 0 0,-1 0 0,0 0 0,-1 0 0,0 1 0,-14-18 0,5 10 0,-1 0 0,-1 1 0,0 1 0,-27-20 0,33 32 0,18 17 0,19 18 0,45 22 0,-47-36 0,0 1 0,23 24 0,-39-35 0,-2 1 0,1 0 0,-1 0 0,0 0 0,-1 1 0,0 0 0,0 0 0,-1 0 0,0 1 0,3 11 0,0 11 0,-2-1 0,-1 1 0,-1 1 0,-2-1 0,-1 0 0,-1 0 0,-12 61 0,-8 6 0,-41 111 0,49-168 0,-10 23 265,11-31-1080,-12 51 0,18-53-6011</inkml:trace>
+</inkml:ink>
+</file>
+
+<file path=word/ink/ink15.xml><?xml version="1.0" encoding="utf-8"?>
+<inkml:ink xmlns:inkml="http://www.w3.org/2003/InkML">
+  <inkml:definitions>
+    <inkml:context xml:id="ctx0">
+      <inkml:inkSource xml:id="inkSrc0">
+        <inkml:traceFormat>
+          <inkml:channel name="X" type="integer" min="-2.14748E9" max="2.14748E9" units="cm"/>
+          <inkml:channel name="Y" type="integer" min="-2.14748E9" max="2.14748E9" units="cm"/>
+          <inkml:channel name="F" type="integer" max="32767" units="dev"/>
+        </inkml:traceFormat>
+        <inkml:channelProperties>
+          <inkml:channelProperty channel="X" name="resolution" value="1000" units="1/cm"/>
+          <inkml:channelProperty channel="Y" name="resolution" value="1000" units="1/cm"/>
+          <inkml:channelProperty channel="F" name="resolution" value="0" units="1/dev"/>
+        </inkml:channelProperties>
+      </inkml:inkSource>
+      <inkml:timestamp xml:id="ts0" timeString="2025-12-12T13:57:44.420"/>
+    </inkml:context>
+    <inkml:brush xml:id="br0">
+      <inkml:brushProperty name="width" value="0.05" units="cm"/>
+      <inkml:brushProperty name="height" value="0.05" units="cm"/>
+      <inkml:brushProperty name="color" value="#E71224"/>
+    </inkml:brush>
+  </inkml:definitions>
+  <inkml:trace contextRef="#ctx0" brushRef="#br0">1012 10474 24575,'-60'1'0,"-73"-3"0,129 2 0,0-1 0,0 0 0,0 1 0,0-2 0,1 1 0,-1 0 0,0-1 0,1 1 0,-1-1 0,1 0 0,0 0 0,-1 0 0,1-1 0,0 1 0,0-1 0,1 0 0,-1 0 0,0 0 0,-1-3 0,-3-5 0,0-1 0,2 0 0,-1 0 0,-4-17 0,9 26 0,-121-465 0,97 356 0,-46-199 0,-94-435 0,34-5 0,87 110 0,48-1 0,2 227 0,-6-1579 0,-7 1832 0,-51-278 0,22 249 0,-20-153 0,48-375 0,12 392 0,-6 174 0,3-125 0,2 211 0,3 0 0,17-72 0,116-385 0,-125 465 0,7-75 0,13-53 0,-29 168 0,0 0 0,2 1 0,0-1 0,2 1 0,0 1 0,1 0 0,14-20 0,-17 29 0,0 0 0,0 1 0,1-1 0,0 2 0,0-1 0,1 1 0,0 0 0,0 1 0,0 0 0,1 1 0,0 0 0,0 0 0,0 1 0,0 0 0,20-3 0,8 3 0,0 1 0,0 2 0,43 4 0,-35 0 0,46-4 0,-89 0 0,0 0 0,0 0 0,-1 0 0,1-1 0,0 1 0,0-1 0,-1 0 0,1 0 0,-1 0 0,1 0 0,-1 0 0,1 0 0,-1-1 0,4-2 0,-5 3 0,0-1 0,-1 1 0,0 0 0,1 0 0,-1-1 0,0 1 0,0-1 0,0 1 0,1 0 0,-1-1 0,-1 1 0,1 0 0,0-1 0,0 1 0,0 0 0,-1-1 0,1 1 0,-1 0 0,1-1 0,-1 1 0,1 0 0,-1 0 0,0 0 0,0 0 0,0 0 0,1 0 0,-1 0 0,0 0 0,0 0 0,-2-2 0,-13-12 0,1 0 0,-2 1 0,0 1 0,-1 1 0,-24-14 0,19 13 0,1-2 0,-32-27 0,45 31 0,15 10 0,19 11 0,3 11 0,0 0 0,28 31 0,-19-19 0,-20-18 0,-1 0 0,0 1 0,-1 1 0,25 36 0,-37-49 0,0 2 0,0-1 0,-1 0 0,1 0 0,-2 1 0,1-1 0,0 1 0,-1 0 0,0 0 0,0-1 0,-1 1 0,0 0 0,0 0 0,0 0 0,0-1 0,-1 1 0,0 0 0,-1 0 0,1-1 0,-1 1 0,0-1 0,0 1 0,-1-1 0,-3 6 0,-13 17 0,-3-1 0,0 0 0,-1-2 0,-2 0 0,-45 34 0,29-24 0,-42 45 0,60-57-1365,4-5-5461</inkml:trace>
+</inkml:ink>
+</file>
+
+<file path=word/ink/ink16.xml><?xml version="1.0" encoding="utf-8"?>
+<inkml:ink xmlns:inkml="http://www.w3.org/2003/InkML">
+  <inkml:definitions>
+    <inkml:context xml:id="ctx0">
+      <inkml:inkSource xml:id="inkSrc0">
+        <inkml:traceFormat>
+          <inkml:channel name="X" type="integer" min="-2.14748E9" max="2.14748E9" units="cm"/>
+          <inkml:channel name="Y" type="integer" min="-2.14748E9" max="2.14748E9" units="cm"/>
+        </inkml:traceFormat>
+        <inkml:channelProperties>
+          <inkml:channelProperty channel="X" name="resolution" value="1000" units="1/cm"/>
+          <inkml:channelProperty channel="Y" name="resolution" value="1000" units="1/cm"/>
+        </inkml:channelProperties>
+      </inkml:inkSource>
+      <inkml:timestamp xml:id="ts0" timeString="2025-12-12T13:12:42.612"/>
+    </inkml:context>
+    <inkml:brush xml:id="br0">
+      <inkml:brushProperty name="width" value="0.05" units="cm"/>
+      <inkml:brushProperty name="height" value="0.05" units="cm"/>
+      <inkml:brushProperty name="color" value="#E71224"/>
+      <inkml:brushProperty name="ignorePressure" value="1"/>
+    </inkml:brush>
+  </inkml:definitions>
+  <inkml:trace contextRef="#ctx0" brushRef="#br0">0 0,'0'16465,"0"-16794,0 285</inkml:trace>
+</inkml:ink>
+</file>
+
+<file path=word/ink/ink17.xml><?xml version="1.0" encoding="utf-8"?>
+<inkml:ink xmlns:inkml="http://www.w3.org/2003/InkML">
+  <inkml:definitions>
+    <inkml:context xml:id="ctx0">
+      <inkml:inkSource xml:id="inkSrc0">
+        <inkml:traceFormat>
+          <inkml:channel name="X" type="integer" min="-2.14748E9" max="2.14748E9" units="cm"/>
+          <inkml:channel name="Y" type="integer" min="-2.14748E9" max="2.14748E9" units="cm"/>
+        </inkml:traceFormat>
+        <inkml:channelProperties>
+          <inkml:channelProperty channel="X" name="resolution" value="1000" units="1/cm"/>
+          <inkml:channelProperty channel="Y" name="resolution" value="1000" units="1/cm"/>
+        </inkml:channelProperties>
+      </inkml:inkSource>
+      <inkml:timestamp xml:id="ts0" timeString="2025-12-12T13:30:01.242"/>
+    </inkml:context>
+    <inkml:brush xml:id="br0">
+      <inkml:brushProperty name="width" value="0.05" units="cm"/>
+      <inkml:brushProperty name="height" value="0.05" units="cm"/>
+      <inkml:brushProperty name="color" value="#E71224"/>
+      <inkml:brushProperty name="ignorePressure" value="1"/>
+    </inkml:brush>
+  </inkml:definitions>
+  <inkml:trace contextRef="#ctx0" brushRef="#br0">22004 0,'-3080'0,"-15803"0,18843 0</inkml:trace>
+</inkml:ink>
+</file>
+
 <file path=word/ink/ink2.xml><?xml version="1.0" encoding="utf-8"?>
 <inkml:ink xmlns:inkml="http://www.w3.org/2003/InkML">
   <inkml:definitions>

</xml_diff>

<commit_message>
update case 3 mapping
</commit_message>
<xml_diff>
--- a/Task session 1&2/Task one.docx
+++ b/Task session 1&2/Task one.docx
@@ -6817,21 +6817,7 @@
           <w:sz w:val="36"/>
           <w:szCs w:val="36"/>
         </w:rPr>
-        <w:t>W</w:t>
-      </w:r>
-      <w:r>
-        <w:rPr>
-          <w:sz w:val="36"/>
-          <w:szCs w:val="36"/>
-        </w:rPr>
-        <w:t>ard</w:t>
-      </w:r>
-      <w:r>
-        <w:rPr>
-          <w:sz w:val="36"/>
-          <w:szCs w:val="36"/>
-        </w:rPr>
-        <w:t xml:space="preserve"> (</w:t>
+        <w:t>Ward (</w:t>
       </w:r>
       <w:proofErr w:type="spellStart"/>
       <w:r>
@@ -6847,14 +6833,7 @@
           <w:sz w:val="36"/>
           <w:szCs w:val="36"/>
         </w:rPr>
-        <w:t>, Name</w:t>
-      </w:r>
-      <w:r>
-        <w:rPr>
-          <w:sz w:val="36"/>
-          <w:szCs w:val="36"/>
-        </w:rPr>
-        <w:t>)</w:t>
+        <w:t>, Name)</w:t>
       </w:r>
     </w:p>
     <w:p>
@@ -7101,14 +7080,7 @@
           <w:sz w:val="36"/>
           <w:szCs w:val="36"/>
         </w:rPr>
-        <w:t>C</w:t>
-      </w:r>
-      <w:r>
-        <w:rPr>
-          <w:sz w:val="36"/>
-          <w:szCs w:val="36"/>
-        </w:rPr>
-        <w:t>onsultant</w:t>
+        <w:t>Consultant</w:t>
       </w:r>
       <w:r>
         <w:rPr>
@@ -8182,9 +8154,92 @@
           <w:szCs w:val="36"/>
         </w:rPr>
         <mc:AlternateContent>
+          <mc:Choice Requires="aink">
+            <w:drawing>
+              <wp:anchor distT="0" distB="0" distL="114300" distR="114300" simplePos="0" relativeHeight="251740160" behindDoc="0" locked="0" layoutInCell="1" allowOverlap="1" wp14:anchorId="105B159A" wp14:editId="1E9E98CF">
+                <wp:simplePos x="0" y="0"/>
+                <wp:positionH relativeFrom="column">
+                  <wp:posOffset>8341891</wp:posOffset>
+                </wp:positionH>
+                <wp:positionV relativeFrom="paragraph">
+                  <wp:posOffset>-72124</wp:posOffset>
+                </wp:positionV>
+                <wp:extent cx="240840" cy="210600"/>
+                <wp:effectExtent l="57150" t="57150" r="45085" b="56515"/>
+                <wp:wrapNone/>
+                <wp:docPr id="829759376" name="Ink 33"/>
+                <wp:cNvGraphicFramePr/>
+                <a:graphic xmlns:a="http://schemas.openxmlformats.org/drawingml/2006/main">
+                  <a:graphicData uri="http://schemas.microsoft.com/office/word/2010/wordprocessingInk">
+                    <w14:contentPart bwMode="auto" r:id="rId39">
+                      <w14:nvContentPartPr>
+                        <w14:cNvContentPartPr/>
+                      </w14:nvContentPartPr>
+                      <w14:xfrm>
+                        <a:off x="0" y="0"/>
+                        <a:ext cx="240840" cy="210600"/>
+                      </w14:xfrm>
+                    </w14:contentPart>
+                  </a:graphicData>
+                </a:graphic>
+              </wp:anchor>
+            </w:drawing>
+          </mc:Choice>
+          <mc:Fallback>
+            <w:drawing>
+              <wp:anchor distT="0" distB="0" distL="114300" distR="114300" simplePos="0" relativeHeight="251740160" behindDoc="0" locked="0" layoutInCell="1" allowOverlap="1" wp14:anchorId="105B159A" wp14:editId="1E9E98CF">
+                <wp:simplePos x="0" y="0"/>
+                <wp:positionH relativeFrom="column">
+                  <wp:posOffset>8341891</wp:posOffset>
+                </wp:positionH>
+                <wp:positionV relativeFrom="paragraph">
+                  <wp:posOffset>-72124</wp:posOffset>
+                </wp:positionV>
+                <wp:extent cx="240840" cy="210600"/>
+                <wp:effectExtent l="57150" t="57150" r="45085" b="56515"/>
+                <wp:wrapNone/>
+                <wp:docPr id="829759376" name="Ink 33"/>
+                <wp:cNvGraphicFramePr/>
+                <a:graphic xmlns:a="http://schemas.openxmlformats.org/drawingml/2006/main">
+                  <a:graphicData uri="http://schemas.openxmlformats.org/drawingml/2006/picture">
+                    <pic:pic xmlns:pic="http://schemas.openxmlformats.org/drawingml/2006/picture">
+                      <pic:nvPicPr>
+                        <pic:cNvPr id="829759376" name="Ink 33"/>
+                        <pic:cNvPicPr/>
+                      </pic:nvPicPr>
+                      <pic:blipFill>
+                        <a:blip r:embed="rId40"/>
+                        <a:stretch>
+                          <a:fillRect/>
+                        </a:stretch>
+                      </pic:blipFill>
+                      <pic:spPr>
+                        <a:xfrm>
+                          <a:off x="0" y="0"/>
+                          <a:ext cx="258480" cy="228240"/>
+                        </a:xfrm>
+                        <a:prstGeom prst="rect">
+                          <a:avLst/>
+                        </a:prstGeom>
+                      </pic:spPr>
+                    </pic:pic>
+                  </a:graphicData>
+                </a:graphic>
+              </wp:anchor>
+            </w:drawing>
+          </mc:Fallback>
+        </mc:AlternateContent>
+      </w:r>
+      <w:r>
+        <w:rPr>
+          <w:noProof/>
+          <w:sz w:val="36"/>
+          <w:szCs w:val="36"/>
+        </w:rPr>
+        <mc:AlternateContent>
           <mc:Choice Requires="wps">
             <w:drawing>
-              <wp:anchor distT="45720" distB="45720" distL="114300" distR="114300" simplePos="0" relativeHeight="251728896" behindDoc="0" locked="0" layoutInCell="1" allowOverlap="1" wp14:anchorId="6F50C5BF" wp14:editId="25F8A090">
+              <wp:anchor distT="45720" distB="45720" distL="114300" distR="114300" simplePos="0" relativeHeight="251728896" behindDoc="0" locked="0" layoutInCell="1" allowOverlap="1" wp14:anchorId="6F50C5BF" wp14:editId="3C9B45E2">
                 <wp:simplePos x="0" y="0"/>
                 <wp:positionH relativeFrom="column">
                   <wp:posOffset>7656286</wp:posOffset>
@@ -8512,6 +8567,92 @@
           <w:szCs w:val="36"/>
         </w:rPr>
       </w:pPr>
+      <w:r>
+        <w:rPr>
+          <w:rFonts w:hint="cs"/>
+          <w:noProof/>
+          <w:sz w:val="36"/>
+          <w:szCs w:val="36"/>
+          <w:rtl/>
+          <w:lang w:val="ar-EG" w:bidi="ar-EG"/>
+        </w:rPr>
+        <mc:AlternateContent>
+          <mc:Choice Requires="aink">
+            <w:drawing>
+              <wp:anchor distT="0" distB="0" distL="114300" distR="114300" simplePos="0" relativeHeight="251739136" behindDoc="0" locked="0" layoutInCell="1" allowOverlap="1" wp14:anchorId="077B6AD3" wp14:editId="41A67934">
+                <wp:simplePos x="0" y="0"/>
+                <wp:positionH relativeFrom="column">
+                  <wp:posOffset>8488411</wp:posOffset>
+                </wp:positionH>
+                <wp:positionV relativeFrom="paragraph">
+                  <wp:posOffset>-695349</wp:posOffset>
+                </wp:positionV>
+                <wp:extent cx="3248280" cy="1898640"/>
+                <wp:effectExtent l="57150" t="57150" r="47625" b="45085"/>
+                <wp:wrapNone/>
+                <wp:docPr id="1417331438" name="Ink 32"/>
+                <wp:cNvGraphicFramePr/>
+                <a:graphic xmlns:a="http://schemas.openxmlformats.org/drawingml/2006/main">
+                  <a:graphicData uri="http://schemas.microsoft.com/office/word/2010/wordprocessingInk">
+                    <w14:contentPart bwMode="auto" r:id="rId41">
+                      <w14:nvContentPartPr>
+                        <w14:cNvContentPartPr/>
+                      </w14:nvContentPartPr>
+                      <w14:xfrm>
+                        <a:off x="0" y="0"/>
+                        <a:ext cx="3248280" cy="1898640"/>
+                      </w14:xfrm>
+                    </w14:contentPart>
+                  </a:graphicData>
+                </a:graphic>
+              </wp:anchor>
+            </w:drawing>
+          </mc:Choice>
+          <mc:Fallback>
+            <w:drawing>
+              <wp:anchor distT="0" distB="0" distL="114300" distR="114300" simplePos="0" relativeHeight="251739136" behindDoc="0" locked="0" layoutInCell="1" allowOverlap="1" wp14:anchorId="077B6AD3" wp14:editId="41A67934">
+                <wp:simplePos x="0" y="0"/>
+                <wp:positionH relativeFrom="column">
+                  <wp:posOffset>8488411</wp:posOffset>
+                </wp:positionH>
+                <wp:positionV relativeFrom="paragraph">
+                  <wp:posOffset>-695349</wp:posOffset>
+                </wp:positionV>
+                <wp:extent cx="3248280" cy="1898640"/>
+                <wp:effectExtent l="57150" t="57150" r="47625" b="45085"/>
+                <wp:wrapNone/>
+                <wp:docPr id="1417331438" name="Ink 32"/>
+                <wp:cNvGraphicFramePr/>
+                <a:graphic xmlns:a="http://schemas.openxmlformats.org/drawingml/2006/main">
+                  <a:graphicData uri="http://schemas.openxmlformats.org/drawingml/2006/picture">
+                    <pic:pic xmlns:pic="http://schemas.openxmlformats.org/drawingml/2006/picture">
+                      <pic:nvPicPr>
+                        <pic:cNvPr id="1417331438" name="Ink 32"/>
+                        <pic:cNvPicPr/>
+                      </pic:nvPicPr>
+                      <pic:blipFill>
+                        <a:blip r:embed="rId42"/>
+                        <a:stretch>
+                          <a:fillRect/>
+                        </a:stretch>
+                      </pic:blipFill>
+                      <pic:spPr>
+                        <a:xfrm>
+                          <a:off x="0" y="0"/>
+                          <a:ext cx="3265920" cy="1916280"/>
+                        </a:xfrm>
+                        <a:prstGeom prst="rect">
+                          <a:avLst/>
+                        </a:prstGeom>
+                      </pic:spPr>
+                    </pic:pic>
+                  </a:graphicData>
+                </a:graphic>
+              </wp:anchor>
+            </w:drawing>
+          </mc:Fallback>
+        </mc:AlternateContent>
+      </w:r>
       <w:proofErr w:type="gramStart"/>
       <w:r>
         <w:rPr>
@@ -8551,6 +8692,117 @@
       </w:pPr>
       <w:r>
         <w:rPr>
+          <w:noProof/>
+          <w:sz w:val="36"/>
+          <w:szCs w:val="36"/>
+        </w:rPr>
+        <mc:AlternateContent>
+          <mc:Choice Requires="wps">
+            <w:drawing>
+              <wp:anchor distT="45720" distB="45720" distL="114300" distR="114300" simplePos="0" relativeHeight="251738112" behindDoc="0" locked="0" layoutInCell="1" allowOverlap="1" wp14:anchorId="3F8449B8" wp14:editId="0284E875">
+                <wp:simplePos x="0" y="0"/>
+                <wp:positionH relativeFrom="column">
+                  <wp:posOffset>7663452</wp:posOffset>
+                </wp:positionH>
+                <wp:positionV relativeFrom="paragraph">
+                  <wp:posOffset>99967</wp:posOffset>
+                </wp:positionV>
+                <wp:extent cx="2133600" cy="362857"/>
+                <wp:effectExtent l="0" t="0" r="19050" b="18415"/>
+                <wp:wrapNone/>
+                <wp:docPr id="1951867663" name="Text Box 2"/>
+                <wp:cNvGraphicFramePr>
+                  <a:graphicFrameLocks xmlns:a="http://schemas.openxmlformats.org/drawingml/2006/main"/>
+                </wp:cNvGraphicFramePr>
+                <a:graphic xmlns:a="http://schemas.openxmlformats.org/drawingml/2006/main">
+                  <a:graphicData uri="http://schemas.microsoft.com/office/word/2010/wordprocessingShape">
+                    <wps:wsp>
+                      <wps:cNvSpPr txBox="1">
+                        <a:spLocks noChangeArrowheads="1"/>
+                      </wps:cNvSpPr>
+                      <wps:spPr bwMode="auto">
+                        <a:xfrm>
+                          <a:off x="0" y="0"/>
+                          <a:ext cx="2133600" cy="362857"/>
+                        </a:xfrm>
+                        <a:prstGeom prst="rect">
+                          <a:avLst/>
+                        </a:prstGeom>
+                        <a:solidFill>
+                          <a:schemeClr val="tx1"/>
+                        </a:solidFill>
+                        <a:ln w="9525">
+                          <a:solidFill>
+                            <a:srgbClr val="000000"/>
+                          </a:solidFill>
+                          <a:miter lim="800000"/>
+                          <a:headEnd/>
+                          <a:tailEnd/>
+                        </a:ln>
+                      </wps:spPr>
+                      <wps:txbx>
+                        <w:txbxContent>
+                          <w:p>
+                            <w:pPr>
+                              <w:rPr>
+                                <w:sz w:val="6"/>
+                                <w:szCs w:val="6"/>
+                              </w:rPr>
+                            </w:pPr>
+                            <w:r>
+                              <w:rPr>
+                                <w:sz w:val="36"/>
+                                <w:szCs w:val="36"/>
+                              </w:rPr>
+                              <w:t xml:space="preserve">Brand name </w:t>
+                            </w:r>
+                          </w:p>
+                        </w:txbxContent>
+                      </wps:txbx>
+                      <wps:bodyPr rot="0" vert="horz" wrap="square" lIns="91440" tIns="45720" rIns="91440" bIns="45720" anchor="t" anchorCtr="0">
+                        <a:noAutofit/>
+                      </wps:bodyPr>
+                    </wps:wsp>
+                  </a:graphicData>
+                </a:graphic>
+                <wp14:sizeRelH relativeFrom="margin">
+                  <wp14:pctWidth>0</wp14:pctWidth>
+                </wp14:sizeRelH>
+                <wp14:sizeRelV relativeFrom="margin">
+                  <wp14:pctHeight>0</wp14:pctHeight>
+                </wp14:sizeRelV>
+              </wp:anchor>
+            </w:drawing>
+          </mc:Choice>
+          <mc:Fallback>
+            <w:pict>
+              <v:shape w14:anchorId="3F8449B8" id="_x0000_s1049" type="#_x0000_t202" style="position:absolute;left:0;text-align:left;margin-left:603.4pt;margin-top:7.85pt;width:168pt;height:28.55pt;z-index:251738112;visibility:visible;mso-wrap-style:square;mso-width-percent:0;mso-height-percent:0;mso-wrap-distance-left:9pt;mso-wrap-distance-top:3.6pt;mso-wrap-distance-right:9pt;mso-wrap-distance-bottom:3.6pt;mso-position-horizontal:absolute;mso-position-horizontal-relative:text;mso-position-vertical:absolute;mso-position-vertical-relative:text;mso-width-percent:0;mso-height-percent:0;mso-width-relative:margin;mso-height-relative:margin;v-text-anchor:top" o:gfxdata="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" fillcolor="black [3213]">
+                <v:textbox>
+                  <w:txbxContent>
+                    <w:p>
+                      <w:pPr>
+                        <w:rPr>
+                          <w:sz w:val="6"/>
+                          <w:szCs w:val="6"/>
+                        </w:rPr>
+                      </w:pPr>
+                      <w:r>
+                        <w:rPr>
+                          <w:sz w:val="36"/>
+                          <w:szCs w:val="36"/>
+                        </w:rPr>
+                        <w:t xml:space="preserve">Brand name </w:t>
+                      </w:r>
+                    </w:p>
+                  </w:txbxContent>
+                </v:textbox>
+              </v:shape>
+            </w:pict>
+          </mc:Fallback>
+        </mc:AlternateContent>
+      </w:r>
+      <w:r>
+        <w:rPr>
           <w:rFonts w:hint="cs"/>
           <w:sz w:val="36"/>
           <w:szCs w:val="36"/>
@@ -8560,6 +8812,66 @@
         <w:t>الخصائص الي تخص الحدث حطها على العلاقة نفسها</w:t>
       </w:r>
     </w:p>
+    <w:tbl>
+      <w:tblPr>
+        <w:tblStyle w:val="TableGrid"/>
+        <w:tblpPr w:leftFromText="180" w:rightFromText="180" w:vertAnchor="text" w:horzAnchor="page" w:tblpX="13030" w:tblpY="317"/>
+        <w:bidiVisual/>
+        <w:tblW w:w="0" w:type="auto"/>
+        <w:tblLook w:val="04A0" w:firstRow="1" w:lastRow="0" w:firstColumn="1" w:lastColumn="0" w:noHBand="0" w:noVBand="1"/>
+      </w:tblPr>
+      <w:tblGrid>
+        <w:gridCol w:w="1836"/>
+        <w:gridCol w:w="2121"/>
+      </w:tblGrid>
+      <w:tr>
+        <w:tc>
+          <w:tcPr>
+            <w:tcW w:w="1836" w:type="dxa"/>
+          </w:tcPr>
+          <w:p>
+            <w:pPr>
+              <w:jc w:val="right"/>
+              <w:rPr>
+                <w:u w:val="single"/>
+                <w:rtl/>
+              </w:rPr>
+            </w:pPr>
+            <w:r>
+              <w:rPr>
+                <w:sz w:val="36"/>
+                <w:szCs w:val="36"/>
+                <w:u w:val="single"/>
+              </w:rPr>
+              <w:t>Code num</w:t>
+            </w:r>
+          </w:p>
+        </w:tc>
+        <w:tc>
+          <w:tcPr>
+            <w:tcW w:w="2121" w:type="dxa"/>
+          </w:tcPr>
+          <w:p>
+            <w:pPr>
+              <w:tabs>
+                <w:tab w:val="left" w:pos="6622"/>
+              </w:tabs>
+              <w:jc w:val="right"/>
+              <w:rPr>
+                <w:rtl/>
+              </w:rPr>
+            </w:pPr>
+            <w:r>
+              <w:rPr>
+                <w:sz w:val="36"/>
+                <w:szCs w:val="36"/>
+              </w:rPr>
+              <w:t>Brand name</w:t>
+            </w:r>
+          </w:p>
+        </w:tc>
+      </w:tr>
+    </w:tbl>
     <w:p>
       <w:pPr>
         <w:pStyle w:val="ListParagraph"/>
@@ -8605,7 +8917,7 @@
         <mc:AlternateContent>
           <mc:Choice Requires="wpi">
             <w:drawing>
-              <wp:anchor distT="0" distB="0" distL="114300" distR="114300" simplePos="0" relativeHeight="251718656" behindDoc="0" locked="0" layoutInCell="1" allowOverlap="1" wp14:anchorId="4B98AD97" wp14:editId="4D8C4CEA">
+              <wp:anchor distT="0" distB="0" distL="114300" distR="114300" simplePos="0" relativeHeight="251718656" behindDoc="0" locked="0" layoutInCell="1" allowOverlap="1" wp14:anchorId="4B98AD97" wp14:editId="1BF88D1F">
                 <wp:simplePos x="0" y="0"/>
                 <wp:positionH relativeFrom="column">
                   <wp:posOffset>-512309</wp:posOffset>
@@ -8620,7 +8932,7 @@
                 <wp:cNvGraphicFramePr/>
                 <a:graphic xmlns:a="http://schemas.openxmlformats.org/drawingml/2006/main">
                   <a:graphicData uri="http://schemas.microsoft.com/office/word/2010/wordprocessingInk">
-                    <w14:contentPart bwMode="auto" r:id="rId39">
+                    <w14:contentPart bwMode="auto" r:id="rId43">
                       <w14:nvContentPartPr>
                         <w14:cNvContentPartPr/>
                       </w14:nvContentPartPr>
@@ -8636,8 +8948,27 @@
           </mc:Choice>
           <mc:Fallback>
             <w:pict>
-              <v:shape w14:anchorId="3AFFAFE9" id="Ink 43" o:spid="_x0000_s1026" type="#_x0000_t75" style="position:absolute;margin-left:-41.05pt;margin-top:35.95pt;width:625.15pt;height:1.45pt;z-index:251718656;visibility:visible;mso-wrap-style:square;mso-wrap-distance-left:9pt;mso-wrap-distance-top:0;mso-wrap-distance-right:9pt;mso-wrap-distance-bottom:0;mso-position-horizontal:absolute;mso-position-horizontal-relative:text;mso-position-vertical:absolute;mso-position-vertical-relative:text" o:gfxdata="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">
-                <v:imagedata r:id="rId40" o:title=""/>
+              <v:shapetype w14:anchorId="1E2BFC53" id="_x0000_t75" coordsize="21600,21600" o:spt="75" o:preferrelative="t" path="m@4@5l@4@11@9@11@9@5xe" filled="f" stroked="f">
+                <v:stroke joinstyle="miter"/>
+                <v:formulas>
+                  <v:f eqn="if lineDrawn pixelLineWidth 0"/>
+                  <v:f eqn="sum @0 1 0"/>
+                  <v:f eqn="sum 0 0 @1"/>
+                  <v:f eqn="prod @2 1 2"/>
+                  <v:f eqn="prod @3 21600 pixelWidth"/>
+                  <v:f eqn="prod @3 21600 pixelHeight"/>
+                  <v:f eqn="sum @0 0 1"/>
+                  <v:f eqn="prod @6 1 2"/>
+                  <v:f eqn="prod @7 21600 pixelWidth"/>
+                  <v:f eqn="sum @8 21600 0"/>
+                  <v:f eqn="prod @7 21600 pixelHeight"/>
+                  <v:f eqn="sum @10 21600 0"/>
+                </v:formulas>
+                <v:path o:extrusionok="f" gradientshapeok="t" o:connecttype="rect"/>
+                <o:lock v:ext="edit" aspectratio="t"/>
+              </v:shapetype>
+              <v:shape id="Ink 43" o:spid="_x0000_s1026" type="#_x0000_t75" style="position:absolute;margin-left:-41.05pt;margin-top:35.95pt;width:625.15pt;height:1.45pt;z-index:251718656;visibility:visible;mso-wrap-style:square;mso-wrap-distance-left:9pt;mso-wrap-distance-top:0;mso-wrap-distance-right:9pt;mso-wrap-distance-bottom:0;mso-position-horizontal:absolute;mso-position-horizontal-relative:text;mso-position-vertical:absolute;mso-position-vertical-relative:text" o:gfxdata="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">
+                <v:imagedata r:id="rId44" o:title=""/>
               </v:shape>
             </w:pict>
           </mc:Fallback>
@@ -8698,10 +9029,6 @@
     <w:p>
       <w:pPr>
         <w:pStyle w:val="ListParagraph"/>
-        <w:numPr>
-          <w:ilvl w:val="0"/>
-          <w:numId w:val="5"/>
-        </w:numPr>
         <w:bidi w:val="0"/>
         <w:jc w:val="left"/>
         <w:rPr>
@@ -8709,7 +9036,274 @@
           <w:szCs w:val="36"/>
         </w:rPr>
       </w:pPr>
+      <w:r>
+        <w:rPr>
+          <w:noProof/>
+          <w:sz w:val="36"/>
+          <w:szCs w:val="36"/>
+        </w:rPr>
+        <mc:AlternateContent>
+          <mc:Choice Requires="wps">
+            <w:drawing>
+              <wp:anchor distT="45720" distB="45720" distL="114300" distR="114300" simplePos="0" relativeHeight="251742208" behindDoc="0" locked="0" layoutInCell="1" allowOverlap="1" wp14:anchorId="16FF1CC2" wp14:editId="2E1EC1D0">
+                <wp:simplePos x="0" y="0"/>
+                <wp:positionH relativeFrom="column">
+                  <wp:posOffset>7756525</wp:posOffset>
+                </wp:positionH>
+                <wp:positionV relativeFrom="paragraph">
+                  <wp:posOffset>64135</wp:posOffset>
+                </wp:positionV>
+                <wp:extent cx="1988185" cy="478790"/>
+                <wp:effectExtent l="0" t="0" r="12065" b="16510"/>
+                <wp:wrapNone/>
+                <wp:docPr id="1671331183" name="Text Box 2"/>
+                <wp:cNvGraphicFramePr>
+                  <a:graphicFrameLocks xmlns:a="http://schemas.openxmlformats.org/drawingml/2006/main"/>
+                </wp:cNvGraphicFramePr>
+                <a:graphic xmlns:a="http://schemas.openxmlformats.org/drawingml/2006/main">
+                  <a:graphicData uri="http://schemas.microsoft.com/office/word/2010/wordprocessingShape">
+                    <wps:wsp>
+                      <wps:cNvSpPr txBox="1">
+                        <a:spLocks noChangeArrowheads="1"/>
+                      </wps:cNvSpPr>
+                      <wps:spPr bwMode="auto">
+                        <a:xfrm>
+                          <a:off x="0" y="0"/>
+                          <a:ext cx="1988185" cy="478790"/>
+                        </a:xfrm>
+                        <a:prstGeom prst="rect">
+                          <a:avLst/>
+                        </a:prstGeom>
+                        <a:solidFill>
+                          <a:schemeClr val="tx1"/>
+                        </a:solidFill>
+                        <a:ln w="9525">
+                          <a:solidFill>
+                            <a:srgbClr val="000000"/>
+                          </a:solidFill>
+                          <a:miter lim="800000"/>
+                          <a:headEnd/>
+                          <a:tailEnd/>
+                        </a:ln>
+                      </wps:spPr>
+                      <wps:txbx>
+                        <w:txbxContent>
+                          <w:p>
+                            <w:pPr>
+                              <w:jc w:val="right"/>
+                              <w:rPr>
+                                <w:sz w:val="36"/>
+                                <w:szCs w:val="36"/>
+                              </w:rPr>
+                            </w:pPr>
+                            <w:r>
+                              <w:rPr>
+                                <w:sz w:val="36"/>
+                                <w:szCs w:val="36"/>
+                              </w:rPr>
+                              <w:t>Nurse Drug Patient</w:t>
+                            </w:r>
+                          </w:p>
+                        </w:txbxContent>
+                      </wps:txbx>
+                      <wps:bodyPr rot="0" vert="horz" wrap="square" lIns="91440" tIns="45720" rIns="91440" bIns="45720" anchor="t" anchorCtr="0">
+                        <a:noAutofit/>
+                      </wps:bodyPr>
+                    </wps:wsp>
+                  </a:graphicData>
+                </a:graphic>
+                <wp14:sizeRelH relativeFrom="margin">
+                  <wp14:pctWidth>0</wp14:pctWidth>
+                </wp14:sizeRelH>
+                <wp14:sizeRelV relativeFrom="margin">
+                  <wp14:pctHeight>0</wp14:pctHeight>
+                </wp14:sizeRelV>
+              </wp:anchor>
+            </w:drawing>
+          </mc:Choice>
+          <mc:Fallback>
+            <w:pict>
+              <v:shape w14:anchorId="16FF1CC2" id="_x0000_s1050" type="#_x0000_t202" style="position:absolute;left:0;text-align:left;margin-left:610.75pt;margin-top:5.05pt;width:156.55pt;height:37.7pt;z-index:251742208;visibility:visible;mso-wrap-style:square;mso-width-percent:0;mso-height-percent:0;mso-wrap-distance-left:9pt;mso-wrap-distance-top:3.6pt;mso-wrap-distance-right:9pt;mso-wrap-distance-bottom:3.6pt;mso-position-horizontal:absolute;mso-position-horizontal-relative:text;mso-position-vertical:absolute;mso-position-vertical-relative:text;mso-width-percent:0;mso-height-percent:0;mso-width-relative:margin;mso-height-relative:margin;v-text-anchor:top" o:gfxdata="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" fillcolor="black [3213]">
+                <v:textbox>
+                  <w:txbxContent>
+                    <w:p>
+                      <w:pPr>
+                        <w:jc w:val="right"/>
+                        <w:rPr>
+                          <w:sz w:val="36"/>
+                          <w:szCs w:val="36"/>
+                        </w:rPr>
+                      </w:pPr>
+                      <w:r>
+                        <w:rPr>
+                          <w:sz w:val="36"/>
+                          <w:szCs w:val="36"/>
+                        </w:rPr>
+                        <w:t>Nurse Drug Patient</w:t>
+                      </w:r>
+                    </w:p>
+                  </w:txbxContent>
+                </v:textbox>
+              </v:shape>
+            </w:pict>
+          </mc:Fallback>
+        </mc:AlternateContent>
+      </w:r>
     </w:p>
+    <w:tbl>
+      <w:tblPr>
+        <w:tblStyle w:val="TableGrid"/>
+        <w:tblpPr w:leftFromText="180" w:rightFromText="180" w:vertAnchor="text" w:horzAnchor="margin" w:tblpXSpec="right" w:tblpY="269"/>
+        <w:bidiVisual/>
+        <w:tblW w:w="0" w:type="auto"/>
+        <w:tblLook w:val="04A0" w:firstRow="1" w:lastRow="0" w:firstColumn="1" w:lastColumn="0" w:noHBand="0" w:noVBand="1"/>
+      </w:tblPr>
+      <w:tblGrid>
+        <w:gridCol w:w="2524"/>
+        <w:gridCol w:w="1078"/>
+        <w:gridCol w:w="1084"/>
+        <w:gridCol w:w="1914"/>
+        <w:gridCol w:w="1818"/>
+        <w:gridCol w:w="2193"/>
+      </w:tblGrid>
+      <w:tr>
+        <w:trPr>
+          <w:trHeight w:val="101"/>
+        </w:trPr>
+        <w:tc>
+          <w:tcPr>
+            <w:tcW w:w="2524" w:type="dxa"/>
+          </w:tcPr>
+          <w:p>
+            <w:pPr>
+              <w:jc w:val="right"/>
+              <w:rPr>
+                <w:sz w:val="36"/>
+                <w:szCs w:val="36"/>
+                <w:rtl/>
+              </w:rPr>
+            </w:pPr>
+            <w:r>
+              <w:rPr>
+                <w:sz w:val="36"/>
+                <w:szCs w:val="36"/>
+              </w:rPr>
+              <w:t>Specified dose</w:t>
+            </w:r>
+          </w:p>
+        </w:tc>
+        <w:tc>
+          <w:tcPr>
+            <w:tcW w:w="1078" w:type="dxa"/>
+          </w:tcPr>
+          <w:p>
+            <w:pPr>
+              <w:jc w:val="right"/>
+              <w:rPr>
+                <w:sz w:val="36"/>
+                <w:szCs w:val="36"/>
+                <w:rtl/>
+              </w:rPr>
+            </w:pPr>
+            <w:r>
+              <w:rPr>
+                <w:sz w:val="36"/>
+                <w:szCs w:val="36"/>
+              </w:rPr>
+              <w:t>date</w:t>
+            </w:r>
+          </w:p>
+        </w:tc>
+        <w:tc>
+          <w:tcPr>
+            <w:tcW w:w="1084" w:type="dxa"/>
+          </w:tcPr>
+          <w:p>
+            <w:pPr>
+              <w:jc w:val="right"/>
+              <w:rPr>
+                <w:sz w:val="36"/>
+                <w:szCs w:val="36"/>
+                <w:rtl/>
+              </w:rPr>
+            </w:pPr>
+            <w:r>
+              <w:rPr>
+                <w:sz w:val="36"/>
+                <w:szCs w:val="36"/>
+              </w:rPr>
+              <w:t>time</w:t>
+            </w:r>
+          </w:p>
+        </w:tc>
+        <w:tc>
+          <w:tcPr>
+            <w:tcW w:w="1914" w:type="dxa"/>
+          </w:tcPr>
+          <w:p>
+            <w:pPr>
+              <w:jc w:val="right"/>
+              <w:rPr>
+                <w:sz w:val="36"/>
+                <w:szCs w:val="36"/>
+                <w:rtl/>
+              </w:rPr>
+            </w:pPr>
+            <w:r>
+              <w:rPr>
+                <w:sz w:val="36"/>
+                <w:szCs w:val="36"/>
+              </w:rPr>
+              <w:t>Drug code</w:t>
+            </w:r>
+          </w:p>
+        </w:tc>
+        <w:tc>
+          <w:tcPr>
+            <w:tcW w:w="1818" w:type="dxa"/>
+          </w:tcPr>
+          <w:p>
+            <w:pPr>
+              <w:jc w:val="right"/>
+              <w:rPr>
+                <w:sz w:val="36"/>
+                <w:szCs w:val="36"/>
+                <w:rtl/>
+              </w:rPr>
+            </w:pPr>
+            <w:r>
+              <w:rPr>
+                <w:sz w:val="36"/>
+                <w:szCs w:val="36"/>
+              </w:rPr>
+              <w:t>Patient id</w:t>
+            </w:r>
+          </w:p>
+        </w:tc>
+        <w:tc>
+          <w:tcPr>
+            <w:tcW w:w="2193" w:type="dxa"/>
+          </w:tcPr>
+          <w:p>
+            <w:pPr>
+              <w:jc w:val="right"/>
+              <w:rPr>
+                <w:sz w:val="36"/>
+                <w:szCs w:val="36"/>
+                <w:rtl/>
+              </w:rPr>
+            </w:pPr>
+            <w:r>
+              <w:rPr>
+                <w:sz w:val="36"/>
+                <w:szCs w:val="36"/>
+              </w:rPr>
+              <w:t>Nurse name</w:t>
+            </w:r>
+          </w:p>
+        </w:tc>
+      </w:tr>
+    </w:tbl>
     <w:p>
       <w:pPr>
         <w:jc w:val="right"/>
@@ -9970,6 +10564,7 @@
   <w:style w:type="character" w:default="1" w:styleId="DefaultParagraphFont">
     <w:name w:val="Default Paragraph Font"/>
     <w:uiPriority w:val="1"/>
+    <w:semiHidden/>
     <w:unhideWhenUsed/>
   </w:style>
   <w:style w:type="table" w:default="1" w:styleId="TableNormal">
@@ -10577,6 +11172,70 @@
         <inkml:traceFormat>
           <inkml:channel name="X" type="integer" min="-2.14748E9" max="2.14748E9" units="cm"/>
           <inkml:channel name="Y" type="integer" min="-2.14748E9" max="2.14748E9" units="cm"/>
+          <inkml:channel name="F" type="integer" max="32767" units="dev"/>
+        </inkml:traceFormat>
+        <inkml:channelProperties>
+          <inkml:channelProperty channel="X" name="resolution" value="1000" units="1/cm"/>
+          <inkml:channelProperty channel="Y" name="resolution" value="1000" units="1/cm"/>
+          <inkml:channelProperty channel="F" name="resolution" value="0" units="1/dev"/>
+        </inkml:channelProperties>
+      </inkml:inkSource>
+      <inkml:timestamp xml:id="ts0" timeString="2025-12-12T14:07:34.282"/>
+    </inkml:context>
+    <inkml:brush xml:id="br0">
+      <inkml:brushProperty name="width" value="0.05" units="cm"/>
+      <inkml:brushProperty name="height" value="0.05" units="cm"/>
+      <inkml:brushProperty name="color" value="#AE198D"/>
+      <inkml:brushProperty name="inkEffects" value="galaxy"/>
+      <inkml:brushProperty name="anchorX" value="514.84497"/>
+      <inkml:brushProperty name="anchorY" value="10774.8291"/>
+      <inkml:brushProperty name="scaleFactor" value="0.50286"/>
+    </inkml:brush>
+  </inkml:definitions>
+  <inkml:trace contextRef="#ctx0" brushRef="#br0">635 42 24575,'0'0'0,"7"0"0,11 0 0,-9-8 0,-11 0 0,-10 0 0,-20 1 0,-16 2 0,-5 2 0,-11 1 0,2 2 0,3 0 0,5 0 0,5 0 0,3 0 0,4 1 0,1-1 0,9 8 0,1 0 0,8 9 0,6 14 0,15 7 0,13 5 0,12 1 0,8 1 0,6 0 0,4-2 0,2 0 0,-1-2 0,1-8 0,-1-1 0,-8 0 0,-2-7 0,1-6 0,1 1 0,-7-4 0</inkml:trace>
+</inkml:ink>
+</file>
+
+<file path=word/ink/ink18.xml><?xml version="1.0" encoding="utf-8"?>
+<inkml:ink xmlns:inkml="http://www.w3.org/2003/InkML">
+  <inkml:definitions>
+    <inkml:context xml:id="ctx0">
+      <inkml:inkSource xml:id="inkSrc0">
+        <inkml:traceFormat>
+          <inkml:channel name="X" type="integer" min="-2.14748E9" max="2.14748E9" units="cm"/>
+          <inkml:channel name="Y" type="integer" min="-2.14748E9" max="2.14748E9" units="cm"/>
+          <inkml:channel name="F" type="integer" max="32767" units="dev"/>
+        </inkml:traceFormat>
+        <inkml:channelProperties>
+          <inkml:channelProperty channel="X" name="resolution" value="1000" units="1/cm"/>
+          <inkml:channelProperty channel="Y" name="resolution" value="1000" units="1/cm"/>
+          <inkml:channelProperty channel="F" name="resolution" value="0" units="1/dev"/>
+        </inkml:channelProperties>
+      </inkml:inkSource>
+      <inkml:timestamp xml:id="ts0" timeString="2025-12-12T14:06:03.550"/>
+    </inkml:context>
+    <inkml:brush xml:id="br0">
+      <inkml:brushProperty name="width" value="0.05" units="cm"/>
+      <inkml:brushProperty name="height" value="0.05" units="cm"/>
+      <inkml:brushProperty name="color" value="#AE198D"/>
+      <inkml:brushProperty name="inkEffects" value="galaxy"/>
+      <inkml:brushProperty name="anchorX" value="-4902.09375"/>
+      <inkml:brushProperty name="anchorY" value="4224.31641"/>
+      <inkml:brushProperty name="scaleFactor" value="0.50286"/>
+    </inkml:brush>
+  </inkml:definitions>
+  <inkml:trace contextRef="#ctx0" brushRef="#br0">4140 5274 24575,'0'0'0,"0"-7"0,8-18 0,16-8 0,25-15 0,47-20 0,45-33 0,32-24 0,-2 5 0,11 4 0,-19 10 0,4 1 0,5-9 0,7-4 0,-8-3 0,5-2 0,5-16 0,-10 7 0,4 2 0,-2 2 0,-4 3 0,-2 3 0,-2 8 0,-2 18 0,-17 1 0,-26 14 0,0 3 0,-6-5 0,-8-7 0,9 6 0,2-16 0,3-6 0,-7-7 0,-7-5 0,-17 13 0,-14-1 0,-14 8 0,-3-3 0,-13 12 0,-14 5 0,-3-4 0,0 9 0,-7 1 0,-6 9 0,-5 9 0,-4-1 0,-4-10 0,-9 11 0,-2 4 0,-8 15 0,-16-4 0,-5 3 0,-14 1 0,-25 0 0,-10 0 0,-22 9 0,-9 8 0,-22 8 0,-76 8 0,-75-4 0,-62 2 0,-56 3-2082,-39-6 2677,-26-7-892,-15 1 297,-14-4 0,-10-5-2847,10 3 3661,28-2-1221,55-3 407,62 4-1303,49-9 1675,77 5-558,41 6 186,37 6 0,31 7 1686,22 6-2168,14 2 3627,16 3-3975,12 1 2887,2 0-2526,-3 1 703,-4-1-234,-14-1 0,-4 1 0,-3-1 0,-2 0 0,2 0 0,8 0 0,2 0 0,9 0 0,8 0 0,7 0 0,-3 0 0,3 0 0,2 0 0,3 0 0,10-8 0,-5-1 0,-8 1 0,-1-7 0,0 2 0,-6-7 0,1 3 0,3 3 0,10 4 0</inkml:trace>
+</inkml:ink>
+</file>
+
+<file path=word/ink/ink19.xml><?xml version="1.0" encoding="utf-8"?>
+<inkml:ink xmlns:inkml="http://www.w3.org/2003/InkML">
+  <inkml:definitions>
+    <inkml:context xml:id="ctx0">
+      <inkml:inkSource xml:id="inkSrc0">
+        <inkml:traceFormat>
+          <inkml:channel name="X" type="integer" min="-2.14748E9" max="2.14748E9" units="cm"/>
+          <inkml:channel name="Y" type="integer" min="-2.14748E9" max="2.14748E9" units="cm"/>
         </inkml:traceFormat>
         <inkml:channelProperties>
           <inkml:channelProperty channel="X" name="resolution" value="1000" units="1/cm"/>

</xml_diff>